<commit_message>
revisi 1 - modul 2
</commit_message>
<xml_diff>
--- a/modul andri/PART 2 - Modul Andri - Cara mengoneksikan 3 Router dengan Wireless device dan DHCP/PART 2 - Modul Andri - Cara mengoneksikan 3 Router dengan Wireless device dan DHCP.docx
+++ b/modul andri/PART 2 - Modul Andri - Cara mengoneksikan 3 Router dengan Wireless device dan DHCP/PART 2 - Modul Andri - Cara mengoneksikan 3 Router dengan Wireless device dan DHCP.docx
@@ -6183,18 +6183,6 @@
     <w:p>
       <w:pPr>
         <w:pStyle w:val="ListParagraph"/>
-        <w:spacing w:line="360" w:lineRule="auto"/>
-        <w:jc w:val="both"/>
-        <w:rPr>
-          <w:rFonts w:ascii="Times New Roman" w:hAnsi="Times New Roman" w:cs="Times New Roman"/>
-          <w:sz w:val="24"/>
-          <w:szCs w:val="24"/>
-        </w:rPr>
-      </w:pPr>
-    </w:p>
-    <w:p>
-      <w:pPr>
-        <w:pStyle w:val="ListParagraph"/>
         <w:numPr>
           <w:ilvl w:val="2"/>
           <w:numId w:val="20"/>
@@ -6617,20 +6605,6 @@
     <w:p>
       <w:pPr>
         <w:pStyle w:val="ListParagraph"/>
-        <w:spacing w:line="360" w:lineRule="auto"/>
-        <w:jc w:val="both"/>
-        <w:rPr>
-          <w:rFonts w:ascii="Times New Roman" w:hAnsi="Times New Roman" w:cs="Times New Roman"/>
-          <w:b/>
-          <w:bCs/>
-          <w:sz w:val="24"/>
-          <w:szCs w:val="24"/>
-        </w:rPr>
-      </w:pPr>
-    </w:p>
-    <w:p>
-      <w:pPr>
-        <w:pStyle w:val="ListParagraph"/>
         <w:numPr>
           <w:ilvl w:val="1"/>
           <w:numId w:val="11"/>
@@ -7398,16 +7372,24 @@
     </w:p>
     <w:p>
       <w:pPr>
-        <w:pStyle w:val="ListParagraph"/>
-        <w:spacing w:line="360" w:lineRule="auto"/>
-        <w:ind w:left="360"/>
-        <w:jc w:val="both"/>
-        <w:rPr>
-          <w:rFonts w:ascii="Times New Roman" w:hAnsi="Times New Roman" w:cs="Times New Roman"/>
-          <w:sz w:val="24"/>
-          <w:szCs w:val="24"/>
-        </w:rPr>
-      </w:pPr>
+        <w:rPr>
+          <w:rFonts w:ascii="Times New Roman" w:hAnsi="Times New Roman" w:cs="Times New Roman"/>
+          <w:b/>
+          <w:bCs/>
+          <w:sz w:val="24"/>
+          <w:szCs w:val="24"/>
+        </w:rPr>
+      </w:pPr>
+      <w:r>
+        <w:rPr>
+          <w:rFonts w:ascii="Times New Roman" w:hAnsi="Times New Roman" w:cs="Times New Roman"/>
+          <w:b/>
+          <w:bCs/>
+          <w:sz w:val="24"/>
+          <w:szCs w:val="24"/>
+        </w:rPr>
+        <w:br w:type="page"/>
+      </w:r>
     </w:p>
     <w:p>
       <w:pPr>
@@ -8171,21 +8153,6 @@
     <w:p>
       <w:pPr>
         <w:pStyle w:val="ListParagraph"/>
-        <w:spacing w:line="360" w:lineRule="auto"/>
-        <w:ind w:left="1080"/>
-        <w:jc w:val="both"/>
-        <w:rPr>
-          <w:rFonts w:ascii="Times New Roman" w:hAnsi="Times New Roman" w:cs="Times New Roman"/>
-          <w:b/>
-          <w:bCs/>
-          <w:sz w:val="24"/>
-          <w:szCs w:val="24"/>
-        </w:rPr>
-      </w:pPr>
-    </w:p>
-    <w:p>
-      <w:pPr>
-        <w:pStyle w:val="ListParagraph"/>
         <w:numPr>
           <w:ilvl w:val="1"/>
           <w:numId w:val="11"/>
@@ -8748,19 +8715,6 @@
     <w:p>
       <w:pPr>
         <w:pStyle w:val="ListParagraph"/>
-        <w:spacing w:line="360" w:lineRule="auto"/>
-        <w:ind w:left="1080"/>
-        <w:jc w:val="both"/>
-        <w:rPr>
-          <w:rFonts w:ascii="Times New Roman" w:hAnsi="Times New Roman" w:cs="Times New Roman"/>
-          <w:sz w:val="24"/>
-          <w:szCs w:val="24"/>
-        </w:rPr>
-      </w:pPr>
-    </w:p>
-    <w:p>
-      <w:pPr>
-        <w:pStyle w:val="ListParagraph"/>
         <w:numPr>
           <w:ilvl w:val="1"/>
           <w:numId w:val="11"/>
@@ -8870,7 +8824,6 @@
           <w:sz w:val="24"/>
           <w:szCs w:val="24"/>
         </w:rPr>
-        <w:lastRenderedPageBreak/>
         <w:t>Router#</w:t>
       </w:r>
       <w:r>
@@ -8975,6 +8928,7 @@
           <w:sz w:val="24"/>
           <w:szCs w:val="24"/>
         </w:rPr>
+        <w:lastRenderedPageBreak/>
         <w:t>RouterYogyakarta</w:t>
       </w:r>
       <w:proofErr w:type="spellEnd"/>
@@ -10117,21 +10071,6 @@
     <w:p>
       <w:pPr>
         <w:pStyle w:val="ListParagraph"/>
-        <w:spacing w:line="360" w:lineRule="auto"/>
-        <w:ind w:left="1080"/>
-        <w:jc w:val="both"/>
-        <w:rPr>
-          <w:rFonts w:ascii="Times New Roman" w:hAnsi="Times New Roman" w:cs="Times New Roman"/>
-          <w:b/>
-          <w:bCs/>
-          <w:sz w:val="24"/>
-          <w:szCs w:val="24"/>
-        </w:rPr>
-      </w:pPr>
-    </w:p>
-    <w:p>
-      <w:pPr>
-        <w:pStyle w:val="ListParagraph"/>
         <w:numPr>
           <w:ilvl w:val="1"/>
           <w:numId w:val="11"/>
@@ -10476,7 +10415,6 @@
           <w:sz w:val="24"/>
           <w:szCs w:val="24"/>
         </w:rPr>
-        <w:lastRenderedPageBreak/>
         <w:t>Router(config) #</w:t>
       </w:r>
       <w:r>
@@ -10603,19 +10541,6 @@
     <w:p>
       <w:pPr>
         <w:pStyle w:val="ListParagraph"/>
-        <w:spacing w:line="360" w:lineRule="auto"/>
-        <w:ind w:left="1080"/>
-        <w:jc w:val="both"/>
-        <w:rPr>
-          <w:rFonts w:ascii="Times New Roman" w:hAnsi="Times New Roman" w:cs="Times New Roman"/>
-          <w:sz w:val="24"/>
-          <w:szCs w:val="24"/>
-        </w:rPr>
-      </w:pPr>
-    </w:p>
-    <w:p>
-      <w:pPr>
-        <w:pStyle w:val="ListParagraph"/>
         <w:numPr>
           <w:ilvl w:val="1"/>
           <w:numId w:val="11"/>
@@ -10638,6 +10563,7 @@
           <w:sz w:val="24"/>
           <w:szCs w:val="24"/>
         </w:rPr>
+        <w:lastRenderedPageBreak/>
         <w:t>Setting DHCP</w:t>
       </w:r>
       <w:r>
@@ -11062,23 +10988,7 @@
           <w:sz w:val="24"/>
           <w:szCs w:val="24"/>
         </w:rPr>
-        <w:t>-config)</w:t>
-      </w:r>
-      <w:r>
-        <w:rPr>
-          <w:rFonts w:ascii="Times New Roman" w:hAnsi="Times New Roman" w:cs="Times New Roman"/>
-          <w:sz w:val="24"/>
-          <w:szCs w:val="24"/>
-        </w:rPr>
-        <w:t xml:space="preserve"> </w:t>
-      </w:r>
-      <w:r>
-        <w:rPr>
-          <w:rFonts w:ascii="Times New Roman" w:hAnsi="Times New Roman" w:cs="Times New Roman"/>
-          <w:sz w:val="24"/>
-          <w:szCs w:val="24"/>
-        </w:rPr>
-        <w:t>#</w:t>
+        <w:t>-config) #</w:t>
       </w:r>
       <w:r>
         <w:rPr>
@@ -11318,6 +11228,14 @@
         </w:rPr>
         <w:t>Enter</w:t>
       </w:r>
+      <w:r>
+        <w:rPr>
+          <w:rFonts w:ascii="Times New Roman" w:hAnsi="Times New Roman" w:cs="Times New Roman"/>
+          <w:sz w:val="24"/>
+          <w:szCs w:val="24"/>
+        </w:rPr>
+        <w:t xml:space="preserve"> </w:t>
+      </w:r>
     </w:p>
     <w:p>
       <w:pPr>
@@ -11356,17 +11274,7 @@
           <w:sz w:val="24"/>
           <w:szCs w:val="24"/>
         </w:rPr>
-        <w:t>Setting</w:t>
-      </w:r>
-      <w:r>
-        <w:rPr>
-          <w:rFonts w:ascii="Times New Roman" w:hAnsi="Times New Roman" w:cs="Times New Roman"/>
-          <w:b/>
-          <w:bCs/>
-          <w:sz w:val="24"/>
-          <w:szCs w:val="24"/>
-        </w:rPr>
-        <w:t xml:space="preserve"> PC0</w:t>
+        <w:t>Setting Wireless Router0</w:t>
       </w:r>
     </w:p>
     <w:p>
@@ -11394,27 +11302,27 @@
           <w:sz w:val="24"/>
           <w:szCs w:val="24"/>
         </w:rPr>
-        <w:t>Setting DHCP</w:t>
-      </w:r>
-      <w:r>
-        <w:rPr>
-          <w:rFonts w:ascii="Times New Roman" w:hAnsi="Times New Roman" w:cs="Times New Roman"/>
-          <w:b/>
-          <w:bCs/>
-          <w:sz w:val="24"/>
-          <w:szCs w:val="24"/>
-        </w:rPr>
-        <w:t xml:space="preserve"> </w:t>
-      </w:r>
-      <w:r>
-        <w:rPr>
-          <w:rFonts w:ascii="Times New Roman" w:hAnsi="Times New Roman" w:cs="Times New Roman"/>
-          <w:b/>
-          <w:bCs/>
-          <w:sz w:val="24"/>
-          <w:szCs w:val="24"/>
-        </w:rPr>
-        <w:t>PC0</w:t>
+        <w:t xml:space="preserve">Setting </w:t>
+      </w:r>
+      <w:r>
+        <w:rPr>
+          <w:rFonts w:ascii="Times New Roman" w:hAnsi="Times New Roman" w:cs="Times New Roman"/>
+          <w:b/>
+          <w:bCs/>
+          <w:sz w:val="24"/>
+          <w:szCs w:val="24"/>
+        </w:rPr>
+        <w:t xml:space="preserve">IP </w:t>
+      </w:r>
+      <w:r>
+        <w:rPr>
+          <w:rFonts w:ascii="Times New Roman" w:hAnsi="Times New Roman" w:cs="Times New Roman"/>
+          <w:b/>
+          <w:bCs/>
+          <w:sz w:val="24"/>
+          <w:szCs w:val="24"/>
+        </w:rPr>
+        <w:t>Wireless Router0</w:t>
       </w:r>
     </w:p>
     <w:p>
@@ -11450,15 +11358,7 @@
           <w:sz w:val="24"/>
           <w:szCs w:val="24"/>
         </w:rPr>
-        <w:t>PC0</w:t>
-      </w:r>
-      <w:r>
-        <w:rPr>
-          <w:rFonts w:ascii="Times New Roman" w:hAnsi="Times New Roman" w:cs="Times New Roman"/>
-          <w:sz w:val="24"/>
-          <w:szCs w:val="24"/>
-        </w:rPr>
-        <w:t xml:space="preserve"> </w:t>
+        <w:t>Wireless Router0</w:t>
       </w:r>
     </w:p>
     <w:p>
@@ -11504,7 +11404,7 @@
           <w:sz w:val="24"/>
           <w:szCs w:val="24"/>
         </w:rPr>
-        <w:t>Desktop</w:t>
+        <w:t>GUI</w:t>
       </w:r>
     </w:p>
     <w:p>
@@ -11522,33 +11422,23 @@
           <w:szCs w:val="24"/>
         </w:rPr>
       </w:pPr>
-      <w:proofErr w:type="spellStart"/>
-      <w:r>
-        <w:rPr>
-          <w:rFonts w:ascii="Times New Roman" w:hAnsi="Times New Roman" w:cs="Times New Roman"/>
-          <w:sz w:val="24"/>
-          <w:szCs w:val="24"/>
-        </w:rPr>
-        <w:t>Pilih</w:t>
-      </w:r>
-      <w:proofErr w:type="spellEnd"/>
-      <w:r>
-        <w:rPr>
-          <w:rFonts w:ascii="Times New Roman" w:hAnsi="Times New Roman" w:cs="Times New Roman"/>
-          <w:sz w:val="24"/>
-          <w:szCs w:val="24"/>
-        </w:rPr>
-        <w:t xml:space="preserve"> </w:t>
-      </w:r>
-      <w:r>
-        <w:rPr>
-          <w:rFonts w:ascii="Times New Roman" w:hAnsi="Times New Roman" w:cs="Times New Roman"/>
-          <w:b/>
-          <w:bCs/>
-          <w:sz w:val="24"/>
-          <w:szCs w:val="24"/>
-        </w:rPr>
-        <w:t>IP Configuration</w:t>
+      <w:r>
+        <w:rPr>
+          <w:rFonts w:ascii="Times New Roman" w:hAnsi="Times New Roman" w:cs="Times New Roman"/>
+          <w:sz w:val="24"/>
+          <w:szCs w:val="24"/>
+        </w:rPr>
+        <w:t xml:space="preserve">Isi IP Address: </w:t>
+      </w:r>
+      <w:r>
+        <w:rPr>
+          <w:rFonts w:ascii="Times New Roman" w:hAnsi="Times New Roman" w:cs="Times New Roman"/>
+          <w:b/>
+          <w:bCs/>
+          <w:sz w:val="24"/>
+          <w:szCs w:val="24"/>
+        </w:rPr>
+        <w:t>192.168.20.67</w:t>
       </w:r>
     </w:p>
     <w:p>
@@ -11582,17 +11472,277 @@
           <w:sz w:val="24"/>
           <w:szCs w:val="24"/>
         </w:rPr>
+        <w:t xml:space="preserve"> Subnet Mask: </w:t>
+      </w:r>
+      <w:r>
+        <w:rPr>
+          <w:rFonts w:ascii="Times New Roman" w:hAnsi="Times New Roman" w:cs="Times New Roman"/>
+          <w:b/>
+          <w:bCs/>
+          <w:sz w:val="24"/>
+          <w:szCs w:val="24"/>
+        </w:rPr>
+        <w:t>255.255.255.224</w:t>
+      </w:r>
+    </w:p>
+    <w:p>
+      <w:pPr>
+        <w:pStyle w:val="ListParagraph"/>
+        <w:numPr>
+          <w:ilvl w:val="2"/>
+          <w:numId w:val="30"/>
+        </w:numPr>
+        <w:spacing w:line="360" w:lineRule="auto"/>
+        <w:jc w:val="both"/>
+        <w:rPr>
+          <w:rFonts w:ascii="Times New Roman" w:hAnsi="Times New Roman" w:cs="Times New Roman"/>
+          <w:sz w:val="24"/>
+          <w:szCs w:val="24"/>
+        </w:rPr>
+      </w:pPr>
+      <w:proofErr w:type="spellStart"/>
+      <w:r>
+        <w:rPr>
+          <w:rFonts w:ascii="Times New Roman" w:hAnsi="Times New Roman" w:cs="Times New Roman"/>
+          <w:sz w:val="24"/>
+          <w:szCs w:val="24"/>
+        </w:rPr>
+        <w:t>Pilih</w:t>
+      </w:r>
+      <w:proofErr w:type="spellEnd"/>
+      <w:r>
+        <w:rPr>
+          <w:rFonts w:ascii="Times New Roman" w:hAnsi="Times New Roman" w:cs="Times New Roman"/>
+          <w:sz w:val="24"/>
+          <w:szCs w:val="24"/>
+        </w:rPr>
+        <w:t xml:space="preserve"> DHCP Server: </w:t>
+      </w:r>
+      <w:r>
+        <w:rPr>
+          <w:rFonts w:ascii="Times New Roman" w:hAnsi="Times New Roman" w:cs="Times New Roman"/>
+          <w:b/>
+          <w:bCs/>
+          <w:sz w:val="24"/>
+          <w:szCs w:val="24"/>
+        </w:rPr>
+        <w:t>Disabled (</w:t>
+      </w:r>
+      <w:proofErr w:type="spellStart"/>
+      <w:r>
+        <w:rPr>
+          <w:rFonts w:ascii="Times New Roman" w:hAnsi="Times New Roman" w:cs="Times New Roman"/>
+          <w:b/>
+          <w:bCs/>
+          <w:sz w:val="24"/>
+          <w:szCs w:val="24"/>
+        </w:rPr>
+        <w:t>karena</w:t>
+      </w:r>
+      <w:proofErr w:type="spellEnd"/>
+      <w:r>
+        <w:rPr>
+          <w:rFonts w:ascii="Times New Roman" w:hAnsi="Times New Roman" w:cs="Times New Roman"/>
+          <w:b/>
+          <w:bCs/>
+          <w:sz w:val="24"/>
+          <w:szCs w:val="24"/>
+        </w:rPr>
         <w:t xml:space="preserve"> </w:t>
       </w:r>
-      <w:r>
-        <w:rPr>
-          <w:rFonts w:ascii="Times New Roman" w:hAnsi="Times New Roman" w:cs="Times New Roman"/>
-          <w:b/>
-          <w:bCs/>
-          <w:sz w:val="24"/>
-          <w:szCs w:val="24"/>
-        </w:rPr>
-        <w:t>DHCP</w:t>
+      <w:proofErr w:type="spellStart"/>
+      <w:r>
+        <w:rPr>
+          <w:rFonts w:ascii="Times New Roman" w:hAnsi="Times New Roman" w:cs="Times New Roman"/>
+          <w:b/>
+          <w:bCs/>
+          <w:sz w:val="24"/>
+          <w:szCs w:val="24"/>
+        </w:rPr>
+        <w:t>kita</w:t>
+      </w:r>
+      <w:proofErr w:type="spellEnd"/>
+      <w:r>
+        <w:rPr>
+          <w:rFonts w:ascii="Times New Roman" w:hAnsi="Times New Roman" w:cs="Times New Roman"/>
+          <w:b/>
+          <w:bCs/>
+          <w:sz w:val="24"/>
+          <w:szCs w:val="24"/>
+        </w:rPr>
+        <w:t xml:space="preserve"> </w:t>
+      </w:r>
+      <w:proofErr w:type="spellStart"/>
+      <w:r>
+        <w:rPr>
+          <w:rFonts w:ascii="Times New Roman" w:hAnsi="Times New Roman" w:cs="Times New Roman"/>
+          <w:b/>
+          <w:bCs/>
+          <w:sz w:val="24"/>
+          <w:szCs w:val="24"/>
+        </w:rPr>
+        <w:t>menggunakan</w:t>
+      </w:r>
+      <w:proofErr w:type="spellEnd"/>
+      <w:r>
+        <w:rPr>
+          <w:rFonts w:ascii="Times New Roman" w:hAnsi="Times New Roman" w:cs="Times New Roman"/>
+          <w:b/>
+          <w:bCs/>
+          <w:sz w:val="24"/>
+          <w:szCs w:val="24"/>
+        </w:rPr>
+        <w:t xml:space="preserve"> </w:t>
+      </w:r>
+      <w:proofErr w:type="spellStart"/>
+      <w:r>
+        <w:rPr>
+          <w:rFonts w:ascii="Times New Roman" w:hAnsi="Times New Roman" w:cs="Times New Roman"/>
+          <w:b/>
+          <w:bCs/>
+          <w:sz w:val="24"/>
+          <w:szCs w:val="24"/>
+        </w:rPr>
+        <w:t>dhcp</w:t>
+      </w:r>
+      <w:proofErr w:type="spellEnd"/>
+      <w:r>
+        <w:rPr>
+          <w:rFonts w:ascii="Times New Roman" w:hAnsi="Times New Roman" w:cs="Times New Roman"/>
+          <w:b/>
+          <w:bCs/>
+          <w:sz w:val="24"/>
+          <w:szCs w:val="24"/>
+        </w:rPr>
+        <w:t xml:space="preserve"> pool </w:t>
+      </w:r>
+      <w:proofErr w:type="spellStart"/>
+      <w:r>
+        <w:rPr>
+          <w:rFonts w:ascii="Times New Roman" w:hAnsi="Times New Roman" w:cs="Times New Roman"/>
+          <w:b/>
+          <w:bCs/>
+          <w:sz w:val="24"/>
+          <w:szCs w:val="24"/>
+        </w:rPr>
+        <w:t>dari</w:t>
+      </w:r>
+      <w:proofErr w:type="spellEnd"/>
+      <w:r>
+        <w:rPr>
+          <w:rFonts w:ascii="Times New Roman" w:hAnsi="Times New Roman" w:cs="Times New Roman"/>
+          <w:b/>
+          <w:bCs/>
+          <w:sz w:val="24"/>
+          <w:szCs w:val="24"/>
+        </w:rPr>
+        <w:t xml:space="preserve"> server)</w:t>
+      </w:r>
+    </w:p>
+    <w:p>
+      <w:pPr>
+        <w:pStyle w:val="ListParagraph"/>
+        <w:numPr>
+          <w:ilvl w:val="2"/>
+          <w:numId w:val="30"/>
+        </w:numPr>
+        <w:spacing w:line="360" w:lineRule="auto"/>
+        <w:jc w:val="both"/>
+        <w:rPr>
+          <w:rFonts w:ascii="Times New Roman" w:hAnsi="Times New Roman" w:cs="Times New Roman"/>
+          <w:sz w:val="24"/>
+          <w:szCs w:val="24"/>
+        </w:rPr>
+      </w:pPr>
+      <w:r>
+        <w:rPr>
+          <w:rFonts w:ascii="Times New Roman" w:hAnsi="Times New Roman" w:cs="Times New Roman"/>
+          <w:sz w:val="24"/>
+          <w:szCs w:val="24"/>
+        </w:rPr>
+        <w:t xml:space="preserve">Scroll </w:t>
+      </w:r>
+      <w:proofErr w:type="spellStart"/>
+      <w:r>
+        <w:rPr>
+          <w:rFonts w:ascii="Times New Roman" w:hAnsi="Times New Roman" w:cs="Times New Roman"/>
+          <w:sz w:val="24"/>
+          <w:szCs w:val="24"/>
+        </w:rPr>
+        <w:t>ke</w:t>
+      </w:r>
+      <w:proofErr w:type="spellEnd"/>
+      <w:r>
+        <w:rPr>
+          <w:rFonts w:ascii="Times New Roman" w:hAnsi="Times New Roman" w:cs="Times New Roman"/>
+          <w:sz w:val="24"/>
+          <w:szCs w:val="24"/>
+        </w:rPr>
+        <w:t xml:space="preserve"> paling </w:t>
+      </w:r>
+      <w:proofErr w:type="spellStart"/>
+      <w:r>
+        <w:rPr>
+          <w:rFonts w:ascii="Times New Roman" w:hAnsi="Times New Roman" w:cs="Times New Roman"/>
+          <w:sz w:val="24"/>
+          <w:szCs w:val="24"/>
+        </w:rPr>
+        <w:t>bawah</w:t>
+      </w:r>
+      <w:proofErr w:type="spellEnd"/>
+      <w:r>
+        <w:rPr>
+          <w:rFonts w:ascii="Times New Roman" w:hAnsi="Times New Roman" w:cs="Times New Roman"/>
+          <w:sz w:val="24"/>
+          <w:szCs w:val="24"/>
+        </w:rPr>
+        <w:t xml:space="preserve">, </w:t>
+      </w:r>
+      <w:proofErr w:type="spellStart"/>
+      <w:r>
+        <w:rPr>
+          <w:rFonts w:ascii="Times New Roman" w:hAnsi="Times New Roman" w:cs="Times New Roman"/>
+          <w:sz w:val="24"/>
+          <w:szCs w:val="24"/>
+        </w:rPr>
+        <w:t>klik</w:t>
+      </w:r>
+      <w:proofErr w:type="spellEnd"/>
+      <w:r>
+        <w:rPr>
+          <w:rFonts w:ascii="Times New Roman" w:hAnsi="Times New Roman" w:cs="Times New Roman"/>
+          <w:sz w:val="24"/>
+          <w:szCs w:val="24"/>
+        </w:rPr>
+        <w:t xml:space="preserve"> </w:t>
+      </w:r>
+      <w:proofErr w:type="spellStart"/>
+      <w:r>
+        <w:rPr>
+          <w:rFonts w:ascii="Times New Roman" w:hAnsi="Times New Roman" w:cs="Times New Roman"/>
+          <w:sz w:val="24"/>
+          <w:szCs w:val="24"/>
+        </w:rPr>
+        <w:t>tombol</w:t>
+      </w:r>
+      <w:proofErr w:type="spellEnd"/>
+      <w:r>
+        <w:rPr>
+          <w:rFonts w:ascii="Times New Roman" w:hAnsi="Times New Roman" w:cs="Times New Roman"/>
+          <w:sz w:val="24"/>
+          <w:szCs w:val="24"/>
+        </w:rPr>
+        <w:t xml:space="preserve"> </w:t>
+      </w:r>
+      <w:r>
+        <w:rPr>
+          <w:rFonts w:ascii="Times New Roman" w:hAnsi="Times New Roman" w:cs="Times New Roman"/>
+          <w:b/>
+          <w:bCs/>
+          <w:sz w:val="24"/>
+          <w:szCs w:val="24"/>
+        </w:rPr>
+        <w:t>Save Settings</w:t>
       </w:r>
     </w:p>
     <w:p>
@@ -11607,6 +11757,33 @@
           <w:szCs w:val="24"/>
         </w:rPr>
       </w:pPr>
+    </w:p>
+    <w:p>
+      <w:pPr>
+        <w:pStyle w:val="ListParagraph"/>
+        <w:numPr>
+          <w:ilvl w:val="0"/>
+          <w:numId w:val="30"/>
+        </w:numPr>
+        <w:spacing w:line="360" w:lineRule="auto"/>
+        <w:rPr>
+          <w:rFonts w:ascii="Times New Roman" w:hAnsi="Times New Roman" w:cs="Times New Roman"/>
+          <w:b/>
+          <w:bCs/>
+          <w:sz w:val="24"/>
+          <w:szCs w:val="24"/>
+        </w:rPr>
+      </w:pPr>
+      <w:r>
+        <w:rPr>
+          <w:rFonts w:ascii="Times New Roman" w:hAnsi="Times New Roman" w:cs="Times New Roman"/>
+          <w:b/>
+          <w:bCs/>
+          <w:sz w:val="24"/>
+          <w:szCs w:val="24"/>
+        </w:rPr>
+        <w:t>Setting PC0</w:t>
+      </w:r>
     </w:p>
     <w:p>
       <w:pPr>
@@ -11625,47 +11802,25 @@
           <w:szCs w:val="24"/>
         </w:rPr>
       </w:pPr>
-      <w:proofErr w:type="spellStart"/>
-      <w:r>
-        <w:rPr>
-          <w:rFonts w:ascii="Times New Roman" w:hAnsi="Times New Roman" w:cs="Times New Roman"/>
-          <w:b/>
-          <w:bCs/>
-          <w:sz w:val="24"/>
-          <w:szCs w:val="24"/>
-        </w:rPr>
-        <w:t>Tes</w:t>
-      </w:r>
-      <w:proofErr w:type="spellEnd"/>
-      <w:r>
-        <w:rPr>
-          <w:rFonts w:ascii="Times New Roman" w:hAnsi="Times New Roman" w:cs="Times New Roman"/>
-          <w:b/>
-          <w:bCs/>
-          <w:sz w:val="24"/>
-          <w:szCs w:val="24"/>
-        </w:rPr>
-        <w:t xml:space="preserve"> DNS</w:t>
-      </w:r>
-      <w:r>
-        <w:rPr>
-          <w:rFonts w:ascii="Times New Roman" w:hAnsi="Times New Roman" w:cs="Times New Roman"/>
-          <w:b/>
-          <w:bCs/>
-          <w:sz w:val="24"/>
-          <w:szCs w:val="24"/>
-        </w:rPr>
-        <w:t xml:space="preserve"> </w:t>
-      </w:r>
-      <w:r>
-        <w:rPr>
-          <w:rFonts w:ascii="Times New Roman" w:hAnsi="Times New Roman" w:cs="Times New Roman"/>
-          <w:b/>
-          <w:bCs/>
-          <w:sz w:val="24"/>
-          <w:szCs w:val="24"/>
-        </w:rPr>
-        <w:t>PC0</w:t>
+      <w:r>
+        <w:rPr>
+          <w:rFonts w:ascii="Times New Roman" w:hAnsi="Times New Roman" w:cs="Times New Roman"/>
+          <w:b/>
+          <w:bCs/>
+          <w:sz w:val="24"/>
+          <w:szCs w:val="24"/>
+        </w:rPr>
+        <w:t>Setting DHCP</w:t>
+      </w:r>
+      <w:r>
+        <w:rPr>
+          <w:rFonts w:ascii="Times New Roman" w:hAnsi="Times New Roman" w:cs="Times New Roman"/>
+          <w:b/>
+          <w:bCs/>
+          <w:sz w:val="24"/>
+          <w:szCs w:val="24"/>
+        </w:rPr>
+        <w:t xml:space="preserve"> PC0</w:t>
       </w:r>
     </w:p>
     <w:p>
@@ -11703,6 +11858,14 @@
         </w:rPr>
         <w:t>PC0</w:t>
       </w:r>
+      <w:r>
+        <w:rPr>
+          <w:rFonts w:ascii="Times New Roman" w:hAnsi="Times New Roman" w:cs="Times New Roman"/>
+          <w:sz w:val="24"/>
+          <w:szCs w:val="24"/>
+        </w:rPr>
+        <w:t xml:space="preserve"> </w:t>
+      </w:r>
     </w:p>
     <w:p>
       <w:pPr>
@@ -11715,6 +11878,8 @@
         <w:jc w:val="both"/>
         <w:rPr>
           <w:rFonts w:ascii="Times New Roman" w:hAnsi="Times New Roman" w:cs="Times New Roman"/>
+          <w:b/>
+          <w:bCs/>
           <w:sz w:val="24"/>
           <w:szCs w:val="24"/>
         </w:rPr>
@@ -11789,7 +11954,7 @@
           <w:sz w:val="24"/>
           <w:szCs w:val="24"/>
         </w:rPr>
-        <w:t>Web Browser</w:t>
+        <w:t>IP Configuration</w:t>
       </w:r>
     </w:p>
     <w:p>
@@ -11807,77 +11972,83 @@
           <w:szCs w:val="24"/>
         </w:rPr>
       </w:pPr>
-      <w:r>
-        <w:rPr>
-          <w:rFonts w:ascii="Times New Roman" w:hAnsi="Times New Roman" w:cs="Times New Roman"/>
-          <w:sz w:val="24"/>
-          <w:szCs w:val="24"/>
-        </w:rPr>
-        <w:t xml:space="preserve">Masukkan URL </w:t>
-      </w:r>
-      <w:r>
-        <w:rPr>
-          <w:rFonts w:ascii="Times New Roman" w:hAnsi="Times New Roman" w:cs="Times New Roman"/>
-          <w:b/>
-          <w:bCs/>
-          <w:sz w:val="24"/>
-          <w:szCs w:val="24"/>
-        </w:rPr>
-        <w:t>churul.com</w:t>
-      </w:r>
-      <w:r>
-        <w:rPr>
-          <w:rFonts w:ascii="Times New Roman" w:hAnsi="Times New Roman" w:cs="Times New Roman"/>
-          <w:b/>
-          <w:bCs/>
-          <w:sz w:val="24"/>
-          <w:szCs w:val="24"/>
-        </w:rPr>
-        <w:t xml:space="preserve"> (</w:t>
-      </w:r>
-      <w:proofErr w:type="spellStart"/>
-      <w:r>
-        <w:rPr>
-          <w:rFonts w:ascii="Times New Roman" w:hAnsi="Times New Roman" w:cs="Times New Roman"/>
-          <w:b/>
-          <w:bCs/>
-          <w:sz w:val="24"/>
-          <w:szCs w:val="24"/>
-        </w:rPr>
-        <w:t>sesuai</w:t>
-      </w:r>
-      <w:proofErr w:type="spellEnd"/>
-      <w:r>
-        <w:rPr>
-          <w:rFonts w:ascii="Times New Roman" w:hAnsi="Times New Roman" w:cs="Times New Roman"/>
-          <w:b/>
-          <w:bCs/>
-          <w:sz w:val="24"/>
-          <w:szCs w:val="24"/>
-        </w:rPr>
-        <w:t xml:space="preserve"> DNS yang </w:t>
-      </w:r>
-      <w:proofErr w:type="spellStart"/>
-      <w:r>
-        <w:rPr>
-          <w:rFonts w:ascii="Times New Roman" w:hAnsi="Times New Roman" w:cs="Times New Roman"/>
-          <w:b/>
-          <w:bCs/>
-          <w:sz w:val="24"/>
-          <w:szCs w:val="24"/>
-        </w:rPr>
-        <w:t>telah</w:t>
-      </w:r>
-      <w:proofErr w:type="spellEnd"/>
-      <w:r>
-        <w:rPr>
-          <w:rFonts w:ascii="Times New Roman" w:hAnsi="Times New Roman" w:cs="Times New Roman"/>
-          <w:b/>
-          <w:bCs/>
-          <w:sz w:val="24"/>
-          <w:szCs w:val="24"/>
-        </w:rPr>
-        <w:t xml:space="preserve"> di setting pada server)</w:t>
+      <w:proofErr w:type="spellStart"/>
+      <w:r>
+        <w:rPr>
+          <w:rFonts w:ascii="Times New Roman" w:hAnsi="Times New Roman" w:cs="Times New Roman"/>
+          <w:sz w:val="24"/>
+          <w:szCs w:val="24"/>
+        </w:rPr>
+        <w:t>Pilih</w:t>
+      </w:r>
+      <w:proofErr w:type="spellEnd"/>
+      <w:r>
+        <w:rPr>
+          <w:rFonts w:ascii="Times New Roman" w:hAnsi="Times New Roman" w:cs="Times New Roman"/>
+          <w:sz w:val="24"/>
+          <w:szCs w:val="24"/>
+        </w:rPr>
+        <w:t xml:space="preserve"> </w:t>
+      </w:r>
+      <w:r>
+        <w:rPr>
+          <w:rFonts w:ascii="Times New Roman" w:hAnsi="Times New Roman" w:cs="Times New Roman"/>
+          <w:b/>
+          <w:bCs/>
+          <w:sz w:val="24"/>
+          <w:szCs w:val="24"/>
+        </w:rPr>
+        <w:t>DHCP</w:t>
+      </w:r>
+    </w:p>
+    <w:p>
+      <w:pPr>
+        <w:pStyle w:val="ListParagraph"/>
+        <w:numPr>
+          <w:ilvl w:val="1"/>
+          <w:numId w:val="30"/>
+        </w:numPr>
+        <w:spacing w:line="360" w:lineRule="auto"/>
+        <w:jc w:val="both"/>
+        <w:rPr>
+          <w:rFonts w:ascii="Times New Roman" w:hAnsi="Times New Roman" w:cs="Times New Roman"/>
+          <w:b/>
+          <w:bCs/>
+          <w:sz w:val="24"/>
+          <w:szCs w:val="24"/>
+        </w:rPr>
+      </w:pPr>
+      <w:proofErr w:type="spellStart"/>
+      <w:r>
+        <w:rPr>
+          <w:rFonts w:ascii="Times New Roman" w:hAnsi="Times New Roman" w:cs="Times New Roman"/>
+          <w:b/>
+          <w:bCs/>
+          <w:sz w:val="24"/>
+          <w:szCs w:val="24"/>
+        </w:rPr>
+        <w:t>Tes</w:t>
+      </w:r>
+      <w:proofErr w:type="spellEnd"/>
+      <w:r>
+        <w:rPr>
+          <w:rFonts w:ascii="Times New Roman" w:hAnsi="Times New Roman" w:cs="Times New Roman"/>
+          <w:b/>
+          <w:bCs/>
+          <w:sz w:val="24"/>
+          <w:szCs w:val="24"/>
+        </w:rPr>
+        <w:t xml:space="preserve"> DNS</w:t>
+      </w:r>
+      <w:r>
+        <w:rPr>
+          <w:rFonts w:ascii="Times New Roman" w:hAnsi="Times New Roman" w:cs="Times New Roman"/>
+          <w:b/>
+          <w:bCs/>
+          <w:sz w:val="24"/>
+          <w:szCs w:val="24"/>
+        </w:rPr>
+        <w:t xml:space="preserve"> PC0</w:t>
       </w:r>
     </w:p>
     <w:p>
@@ -11891,6 +12062,218 @@
         <w:jc w:val="both"/>
         <w:rPr>
           <w:rFonts w:ascii="Times New Roman" w:hAnsi="Times New Roman" w:cs="Times New Roman"/>
+          <w:b/>
+          <w:bCs/>
+          <w:sz w:val="24"/>
+          <w:szCs w:val="24"/>
+        </w:rPr>
+      </w:pPr>
+      <w:r>
+        <w:rPr>
+          <w:rFonts w:ascii="Times New Roman" w:hAnsi="Times New Roman" w:cs="Times New Roman"/>
+          <w:sz w:val="24"/>
+          <w:szCs w:val="24"/>
+        </w:rPr>
+        <w:t xml:space="preserve">Buka </w:t>
+      </w:r>
+      <w:r>
+        <w:rPr>
+          <w:rFonts w:ascii="Times New Roman" w:hAnsi="Times New Roman" w:cs="Times New Roman"/>
+          <w:b/>
+          <w:bCs/>
+          <w:sz w:val="24"/>
+          <w:szCs w:val="24"/>
+        </w:rPr>
+        <w:t>PC0</w:t>
+      </w:r>
+    </w:p>
+    <w:p>
+      <w:pPr>
+        <w:pStyle w:val="ListParagraph"/>
+        <w:numPr>
+          <w:ilvl w:val="2"/>
+          <w:numId w:val="30"/>
+        </w:numPr>
+        <w:spacing w:line="360" w:lineRule="auto"/>
+        <w:jc w:val="both"/>
+        <w:rPr>
+          <w:rFonts w:ascii="Times New Roman" w:hAnsi="Times New Roman" w:cs="Times New Roman"/>
+          <w:sz w:val="24"/>
+          <w:szCs w:val="24"/>
+        </w:rPr>
+      </w:pPr>
+      <w:proofErr w:type="spellStart"/>
+      <w:r>
+        <w:rPr>
+          <w:rFonts w:ascii="Times New Roman" w:hAnsi="Times New Roman" w:cs="Times New Roman"/>
+          <w:sz w:val="24"/>
+          <w:szCs w:val="24"/>
+        </w:rPr>
+        <w:t>Pilih</w:t>
+      </w:r>
+      <w:proofErr w:type="spellEnd"/>
+      <w:r>
+        <w:rPr>
+          <w:rFonts w:ascii="Times New Roman" w:hAnsi="Times New Roman" w:cs="Times New Roman"/>
+          <w:sz w:val="24"/>
+          <w:szCs w:val="24"/>
+        </w:rPr>
+        <w:t xml:space="preserve"> menu </w:t>
+      </w:r>
+      <w:r>
+        <w:rPr>
+          <w:rFonts w:ascii="Times New Roman" w:hAnsi="Times New Roman" w:cs="Times New Roman"/>
+          <w:b/>
+          <w:bCs/>
+          <w:sz w:val="24"/>
+          <w:szCs w:val="24"/>
+        </w:rPr>
+        <w:t>Desktop</w:t>
+      </w:r>
+    </w:p>
+    <w:p>
+      <w:pPr>
+        <w:pStyle w:val="ListParagraph"/>
+        <w:numPr>
+          <w:ilvl w:val="2"/>
+          <w:numId w:val="30"/>
+        </w:numPr>
+        <w:spacing w:line="360" w:lineRule="auto"/>
+        <w:jc w:val="both"/>
+        <w:rPr>
+          <w:rFonts w:ascii="Times New Roman" w:hAnsi="Times New Roman" w:cs="Times New Roman"/>
+          <w:sz w:val="24"/>
+          <w:szCs w:val="24"/>
+        </w:rPr>
+      </w:pPr>
+      <w:proofErr w:type="spellStart"/>
+      <w:r>
+        <w:rPr>
+          <w:rFonts w:ascii="Times New Roman" w:hAnsi="Times New Roman" w:cs="Times New Roman"/>
+          <w:sz w:val="24"/>
+          <w:szCs w:val="24"/>
+        </w:rPr>
+        <w:t>Pilih</w:t>
+      </w:r>
+      <w:proofErr w:type="spellEnd"/>
+      <w:r>
+        <w:rPr>
+          <w:rFonts w:ascii="Times New Roman" w:hAnsi="Times New Roman" w:cs="Times New Roman"/>
+          <w:sz w:val="24"/>
+          <w:szCs w:val="24"/>
+        </w:rPr>
+        <w:t xml:space="preserve"> </w:t>
+      </w:r>
+      <w:r>
+        <w:rPr>
+          <w:rFonts w:ascii="Times New Roman" w:hAnsi="Times New Roman" w:cs="Times New Roman"/>
+          <w:b/>
+          <w:bCs/>
+          <w:sz w:val="24"/>
+          <w:szCs w:val="24"/>
+        </w:rPr>
+        <w:t>Web Browser</w:t>
+      </w:r>
+    </w:p>
+    <w:p>
+      <w:pPr>
+        <w:pStyle w:val="ListParagraph"/>
+        <w:numPr>
+          <w:ilvl w:val="2"/>
+          <w:numId w:val="30"/>
+        </w:numPr>
+        <w:spacing w:line="360" w:lineRule="auto"/>
+        <w:jc w:val="both"/>
+        <w:rPr>
+          <w:rFonts w:ascii="Times New Roman" w:hAnsi="Times New Roman" w:cs="Times New Roman"/>
+          <w:sz w:val="24"/>
+          <w:szCs w:val="24"/>
+        </w:rPr>
+      </w:pPr>
+      <w:r>
+        <w:rPr>
+          <w:rFonts w:ascii="Times New Roman" w:hAnsi="Times New Roman" w:cs="Times New Roman"/>
+          <w:sz w:val="24"/>
+          <w:szCs w:val="24"/>
+        </w:rPr>
+        <w:t xml:space="preserve">Masukkan URL </w:t>
+      </w:r>
+      <w:r>
+        <w:rPr>
+          <w:rFonts w:ascii="Times New Roman" w:hAnsi="Times New Roman" w:cs="Times New Roman"/>
+          <w:b/>
+          <w:bCs/>
+          <w:sz w:val="24"/>
+          <w:szCs w:val="24"/>
+        </w:rPr>
+        <w:t>churul.com</w:t>
+      </w:r>
+      <w:r>
+        <w:rPr>
+          <w:rFonts w:ascii="Times New Roman" w:hAnsi="Times New Roman" w:cs="Times New Roman"/>
+          <w:b/>
+          <w:bCs/>
+          <w:sz w:val="24"/>
+          <w:szCs w:val="24"/>
+        </w:rPr>
+        <w:t xml:space="preserve"> (</w:t>
+      </w:r>
+      <w:proofErr w:type="spellStart"/>
+      <w:r>
+        <w:rPr>
+          <w:rFonts w:ascii="Times New Roman" w:hAnsi="Times New Roman" w:cs="Times New Roman"/>
+          <w:b/>
+          <w:bCs/>
+          <w:sz w:val="24"/>
+          <w:szCs w:val="24"/>
+        </w:rPr>
+        <w:t>sesuai</w:t>
+      </w:r>
+      <w:proofErr w:type="spellEnd"/>
+      <w:r>
+        <w:rPr>
+          <w:rFonts w:ascii="Times New Roman" w:hAnsi="Times New Roman" w:cs="Times New Roman"/>
+          <w:b/>
+          <w:bCs/>
+          <w:sz w:val="24"/>
+          <w:szCs w:val="24"/>
+        </w:rPr>
+        <w:t xml:space="preserve"> DNS yang </w:t>
+      </w:r>
+      <w:proofErr w:type="spellStart"/>
+      <w:r>
+        <w:rPr>
+          <w:rFonts w:ascii="Times New Roman" w:hAnsi="Times New Roman" w:cs="Times New Roman"/>
+          <w:b/>
+          <w:bCs/>
+          <w:sz w:val="24"/>
+          <w:szCs w:val="24"/>
+        </w:rPr>
+        <w:t>telah</w:t>
+      </w:r>
+      <w:proofErr w:type="spellEnd"/>
+      <w:r>
+        <w:rPr>
+          <w:rFonts w:ascii="Times New Roman" w:hAnsi="Times New Roman" w:cs="Times New Roman"/>
+          <w:b/>
+          <w:bCs/>
+          <w:sz w:val="24"/>
+          <w:szCs w:val="24"/>
+        </w:rPr>
+        <w:t xml:space="preserve"> di setting pada server)</w:t>
+      </w:r>
+    </w:p>
+    <w:p>
+      <w:pPr>
+        <w:pStyle w:val="ListParagraph"/>
+        <w:numPr>
+          <w:ilvl w:val="2"/>
+          <w:numId w:val="30"/>
+        </w:numPr>
+        <w:spacing w:line="360" w:lineRule="auto"/>
+        <w:jc w:val="both"/>
+        <w:rPr>
+          <w:rFonts w:ascii="Times New Roman" w:hAnsi="Times New Roman" w:cs="Times New Roman"/>
           <w:sz w:val="24"/>
           <w:szCs w:val="24"/>
         </w:rPr>
@@ -11941,19 +12324,6 @@
         </w:rPr>
         <w:t>Go</w:t>
       </w:r>
-    </w:p>
-    <w:p>
-      <w:pPr>
-        <w:pStyle w:val="ListParagraph"/>
-        <w:spacing w:line="360" w:lineRule="auto"/>
-        <w:ind w:left="1080"/>
-        <w:jc w:val="both"/>
-        <w:rPr>
-          <w:rFonts w:ascii="Times New Roman" w:hAnsi="Times New Roman" w:cs="Times New Roman"/>
-          <w:sz w:val="24"/>
-          <w:szCs w:val="24"/>
-        </w:rPr>
-      </w:pPr>
     </w:p>
     <w:p>
       <w:pPr>
@@ -11981,6 +12351,7 @@
           <w:sz w:val="24"/>
           <w:szCs w:val="24"/>
         </w:rPr>
+        <w:lastRenderedPageBreak/>
         <w:t>Tes</w:t>
       </w:r>
       <w:proofErr w:type="spellEnd"/>
@@ -11992,37 +12363,17 @@
           <w:sz w:val="24"/>
           <w:szCs w:val="24"/>
         </w:rPr>
-        <w:t xml:space="preserve"> </w:t>
-      </w:r>
-      <w:r>
-        <w:rPr>
-          <w:rFonts w:ascii="Times New Roman" w:hAnsi="Times New Roman" w:cs="Times New Roman"/>
-          <w:b/>
-          <w:bCs/>
-          <w:sz w:val="24"/>
-          <w:szCs w:val="24"/>
-        </w:rPr>
-        <w:t>PING</w:t>
-      </w:r>
-      <w:r>
-        <w:rPr>
-          <w:rFonts w:ascii="Times New Roman" w:hAnsi="Times New Roman" w:cs="Times New Roman"/>
-          <w:b/>
-          <w:bCs/>
-          <w:sz w:val="24"/>
-          <w:szCs w:val="24"/>
-        </w:rPr>
-        <w:t xml:space="preserve"> </w:t>
-      </w:r>
-      <w:r>
-        <w:rPr>
-          <w:rFonts w:ascii="Times New Roman" w:hAnsi="Times New Roman" w:cs="Times New Roman"/>
-          <w:b/>
-          <w:bCs/>
-          <w:sz w:val="24"/>
-          <w:szCs w:val="24"/>
-        </w:rPr>
-        <w:t>PC0</w:t>
+        <w:t xml:space="preserve"> PING</w:t>
+      </w:r>
+      <w:r>
+        <w:rPr>
+          <w:rFonts w:ascii="Times New Roman" w:hAnsi="Times New Roman" w:cs="Times New Roman"/>
+          <w:b/>
+          <w:bCs/>
+          <w:sz w:val="24"/>
+          <w:szCs w:val="24"/>
+        </w:rPr>
+        <w:t xml:space="preserve"> PC0</w:t>
       </w:r>
       <w:r>
         <w:rPr>
@@ -12159,7 +12510,6 @@
           <w:sz w:val="24"/>
           <w:szCs w:val="24"/>
         </w:rPr>
-        <w:lastRenderedPageBreak/>
         <w:t>Pilih</w:t>
       </w:r>
       <w:proofErr w:type="spellEnd"/>
@@ -12233,40 +12583,30 @@
           <w:sz w:val="24"/>
           <w:szCs w:val="24"/>
         </w:rPr>
+        <w:t xml:space="preserve"> (</w:t>
+      </w:r>
+      <w:proofErr w:type="spellStart"/>
+      <w:r>
+        <w:rPr>
+          <w:rFonts w:ascii="Times New Roman" w:hAnsi="Times New Roman" w:cs="Times New Roman"/>
+          <w:b/>
+          <w:bCs/>
+          <w:sz w:val="24"/>
+          <w:szCs w:val="24"/>
+        </w:rPr>
+        <w:t>sesuaikan</w:t>
+      </w:r>
+      <w:proofErr w:type="spellEnd"/>
+      <w:r>
+        <w:rPr>
+          <w:rFonts w:ascii="Times New Roman" w:hAnsi="Times New Roman" w:cs="Times New Roman"/>
+          <w:b/>
+          <w:bCs/>
+          <w:sz w:val="24"/>
+          <w:szCs w:val="24"/>
+        </w:rPr>
         <w:t xml:space="preserve"> </w:t>
       </w:r>
-      <w:r>
-        <w:rPr>
-          <w:rFonts w:ascii="Times New Roman" w:hAnsi="Times New Roman" w:cs="Times New Roman"/>
-          <w:b/>
-          <w:bCs/>
-          <w:sz w:val="24"/>
-          <w:szCs w:val="24"/>
-        </w:rPr>
-        <w:t>(</w:t>
-      </w:r>
-      <w:proofErr w:type="spellStart"/>
-      <w:r>
-        <w:rPr>
-          <w:rFonts w:ascii="Times New Roman" w:hAnsi="Times New Roman" w:cs="Times New Roman"/>
-          <w:b/>
-          <w:bCs/>
-          <w:sz w:val="24"/>
-          <w:szCs w:val="24"/>
-        </w:rPr>
-        <w:t>sesuaikan</w:t>
-      </w:r>
-      <w:proofErr w:type="spellEnd"/>
-      <w:r>
-        <w:rPr>
-          <w:rFonts w:ascii="Times New Roman" w:hAnsi="Times New Roman" w:cs="Times New Roman"/>
-          <w:b/>
-          <w:bCs/>
-          <w:sz w:val="24"/>
-          <w:szCs w:val="24"/>
-        </w:rPr>
-        <w:t xml:space="preserve"> </w:t>
-      </w:r>
       <w:proofErr w:type="spellStart"/>
       <w:r>
         <w:rPr>
@@ -12287,41 +12627,8 @@
           <w:sz w:val="24"/>
           <w:szCs w:val="24"/>
         </w:rPr>
-        <w:t xml:space="preserve"> </w:t>
-      </w:r>
-      <w:r>
-        <w:rPr>
-          <w:rFonts w:ascii="Times New Roman" w:hAnsi="Times New Roman" w:cs="Times New Roman"/>
-          <w:b/>
-          <w:bCs/>
-          <w:sz w:val="24"/>
-          <w:szCs w:val="24"/>
-        </w:rPr>
-        <w:t>server</w:t>
-      </w:r>
-      <w:r>
-        <w:rPr>
-          <w:rFonts w:ascii="Times New Roman" w:hAnsi="Times New Roman" w:cs="Times New Roman"/>
-          <w:b/>
-          <w:bCs/>
-          <w:sz w:val="24"/>
-          <w:szCs w:val="24"/>
-        </w:rPr>
-        <w:t>)</w:t>
-      </w:r>
-    </w:p>
-    <w:p>
-      <w:pPr>
-        <w:pStyle w:val="ListParagraph"/>
-        <w:spacing w:line="360" w:lineRule="auto"/>
-        <w:ind w:left="1080"/>
-        <w:jc w:val="both"/>
-        <w:rPr>
-          <w:rFonts w:ascii="Times New Roman" w:hAnsi="Times New Roman" w:cs="Times New Roman"/>
-          <w:sz w:val="24"/>
-          <w:szCs w:val="24"/>
-        </w:rPr>
-      </w:pPr>
+        <w:t xml:space="preserve"> server)</w:t>
+      </w:r>
     </w:p>
     <w:p>
       <w:pPr>
@@ -12671,37 +12978,17 @@
           <w:sz w:val="24"/>
           <w:szCs w:val="24"/>
         </w:rPr>
-        <w:t xml:space="preserve">Setting </w:t>
-      </w:r>
-      <w:r>
-        <w:rPr>
-          <w:rFonts w:ascii="Times New Roman" w:hAnsi="Times New Roman" w:cs="Times New Roman"/>
-          <w:b/>
-          <w:bCs/>
-          <w:sz w:val="24"/>
-          <w:szCs w:val="24"/>
-        </w:rPr>
-        <w:t>Port Wireless</w:t>
-      </w:r>
-      <w:r>
-        <w:rPr>
-          <w:rFonts w:ascii="Times New Roman" w:hAnsi="Times New Roman" w:cs="Times New Roman"/>
-          <w:b/>
-          <w:bCs/>
-          <w:sz w:val="24"/>
-          <w:szCs w:val="24"/>
-        </w:rPr>
-        <w:t xml:space="preserve"> </w:t>
-      </w:r>
-      <w:r>
-        <w:rPr>
-          <w:rFonts w:ascii="Times New Roman" w:hAnsi="Times New Roman" w:cs="Times New Roman"/>
-          <w:b/>
-          <w:bCs/>
-          <w:sz w:val="24"/>
-          <w:szCs w:val="24"/>
-        </w:rPr>
-        <w:t>Laptop0</w:t>
+        <w:t>Setting Port Wireless</w:t>
+      </w:r>
+      <w:r>
+        <w:rPr>
+          <w:rFonts w:ascii="Times New Roman" w:hAnsi="Times New Roman" w:cs="Times New Roman"/>
+          <w:b/>
+          <w:bCs/>
+          <w:sz w:val="24"/>
+          <w:szCs w:val="24"/>
+        </w:rPr>
+        <w:t xml:space="preserve"> Laptop0</w:t>
       </w:r>
     </w:p>
     <w:p>
@@ -12737,17 +13024,7 @@
           <w:sz w:val="24"/>
           <w:szCs w:val="24"/>
         </w:rPr>
-        <w:t>Laptop</w:t>
-      </w:r>
-      <w:r>
-        <w:rPr>
-          <w:rFonts w:ascii="Times New Roman" w:hAnsi="Times New Roman" w:cs="Times New Roman"/>
-          <w:b/>
-          <w:bCs/>
-          <w:sz w:val="24"/>
-          <w:szCs w:val="24"/>
-        </w:rPr>
-        <w:t>0</w:t>
+        <w:t>Laptop0</w:t>
       </w:r>
     </w:p>
     <w:p>
@@ -13182,6 +13459,27 @@
     </w:p>
     <w:p>
       <w:pPr>
+        <w:rPr>
+          <w:rFonts w:ascii="Times New Roman" w:hAnsi="Times New Roman" w:cs="Times New Roman"/>
+          <w:b/>
+          <w:bCs/>
+          <w:sz w:val="24"/>
+          <w:szCs w:val="24"/>
+        </w:rPr>
+      </w:pPr>
+      <w:r>
+        <w:rPr>
+          <w:rFonts w:ascii="Times New Roman" w:hAnsi="Times New Roman" w:cs="Times New Roman"/>
+          <w:b/>
+          <w:bCs/>
+          <w:sz w:val="24"/>
+          <w:szCs w:val="24"/>
+        </w:rPr>
+        <w:br w:type="page"/>
+      </w:r>
+    </w:p>
+    <w:p>
+      <w:pPr>
         <w:pStyle w:val="ListParagraph"/>
         <w:numPr>
           <w:ilvl w:val="1"/>
@@ -13205,6 +13503,7 @@
           <w:sz w:val="24"/>
           <w:szCs w:val="24"/>
         </w:rPr>
+        <w:lastRenderedPageBreak/>
         <w:t>Setting DHCP</w:t>
       </w:r>
       <w:r>
@@ -13215,17 +13514,7 @@
           <w:sz w:val="24"/>
           <w:szCs w:val="24"/>
         </w:rPr>
-        <w:t xml:space="preserve"> </w:t>
-      </w:r>
-      <w:r>
-        <w:rPr>
-          <w:rFonts w:ascii="Times New Roman" w:hAnsi="Times New Roman" w:cs="Times New Roman"/>
-          <w:b/>
-          <w:bCs/>
-          <w:sz w:val="24"/>
-          <w:szCs w:val="24"/>
-        </w:rPr>
-        <w:t>Laptop0</w:t>
+        <w:t xml:space="preserve"> Laptop0</w:t>
       </w:r>
     </w:p>
     <w:p>
@@ -13394,7 +13683,6 @@
           <w:sz w:val="24"/>
           <w:szCs w:val="24"/>
         </w:rPr>
-        <w:lastRenderedPageBreak/>
         <w:t>Pilih</w:t>
       </w:r>
       <w:proofErr w:type="spellEnd"/>
@@ -13464,19 +13752,6 @@
     <w:p>
       <w:pPr>
         <w:pStyle w:val="ListParagraph"/>
-        <w:spacing w:line="360" w:lineRule="auto"/>
-        <w:ind w:left="1080"/>
-        <w:jc w:val="both"/>
-        <w:rPr>
-          <w:rFonts w:ascii="Times New Roman" w:hAnsi="Times New Roman" w:cs="Times New Roman"/>
-          <w:sz w:val="24"/>
-          <w:szCs w:val="24"/>
-        </w:rPr>
-      </w:pPr>
-    </w:p>
-    <w:p>
-      <w:pPr>
-        <w:pStyle w:val="ListParagraph"/>
         <w:numPr>
           <w:ilvl w:val="1"/>
           <w:numId w:val="30"/>
@@ -13521,17 +13796,7 @@
           <w:sz w:val="24"/>
           <w:szCs w:val="24"/>
         </w:rPr>
-        <w:t xml:space="preserve"> </w:t>
-      </w:r>
-      <w:r>
-        <w:rPr>
-          <w:rFonts w:ascii="Times New Roman" w:hAnsi="Times New Roman" w:cs="Times New Roman"/>
-          <w:b/>
-          <w:bCs/>
-          <w:sz w:val="24"/>
-          <w:szCs w:val="24"/>
-        </w:rPr>
-        <w:t>Laptop0</w:t>
+        <w:t xml:space="preserve"> Laptop0</w:t>
       </w:r>
     </w:p>
     <w:p>
@@ -13689,17 +13954,7 @@
           <w:sz w:val="24"/>
           <w:szCs w:val="24"/>
         </w:rPr>
-        <w:t>churul.com</w:t>
-      </w:r>
-      <w:r>
-        <w:rPr>
-          <w:rFonts w:ascii="Times New Roman" w:hAnsi="Times New Roman" w:cs="Times New Roman"/>
-          <w:b/>
-          <w:bCs/>
-          <w:sz w:val="24"/>
-          <w:szCs w:val="24"/>
-        </w:rPr>
-        <w:t xml:space="preserve"> (</w:t>
+        <w:t>churul.com (</w:t>
       </w:r>
       <w:proofErr w:type="spellStart"/>
       <w:r>
@@ -13845,37 +14100,7 @@
           <w:sz w:val="24"/>
           <w:szCs w:val="24"/>
         </w:rPr>
-        <w:t xml:space="preserve"> PING</w:t>
-      </w:r>
-      <w:r>
-        <w:rPr>
-          <w:rFonts w:ascii="Times New Roman" w:hAnsi="Times New Roman" w:cs="Times New Roman"/>
-          <w:b/>
-          <w:bCs/>
-          <w:sz w:val="24"/>
-          <w:szCs w:val="24"/>
-        </w:rPr>
-        <w:t xml:space="preserve"> </w:t>
-      </w:r>
-      <w:r>
-        <w:rPr>
-          <w:rFonts w:ascii="Times New Roman" w:hAnsi="Times New Roman" w:cs="Times New Roman"/>
-          <w:b/>
-          <w:bCs/>
-          <w:sz w:val="24"/>
-          <w:szCs w:val="24"/>
-        </w:rPr>
-        <w:t>Laptop</w:t>
-      </w:r>
-      <w:r>
-        <w:rPr>
-          <w:rFonts w:ascii="Times New Roman" w:hAnsi="Times New Roman" w:cs="Times New Roman"/>
-          <w:b/>
-          <w:bCs/>
-          <w:sz w:val="24"/>
-          <w:szCs w:val="24"/>
-        </w:rPr>
-        <w:t xml:space="preserve">0 </w:t>
+        <w:t xml:space="preserve"> PING Laptop0 </w:t>
       </w:r>
       <w:proofErr w:type="spellStart"/>
       <w:r>
@@ -13933,17 +14158,7 @@
           <w:sz w:val="24"/>
           <w:szCs w:val="24"/>
         </w:rPr>
-        <w:t>Laptop</w:t>
-      </w:r>
-      <w:r>
-        <w:rPr>
-          <w:rFonts w:ascii="Times New Roman" w:hAnsi="Times New Roman" w:cs="Times New Roman"/>
-          <w:b/>
-          <w:bCs/>
-          <w:sz w:val="24"/>
-          <w:szCs w:val="24"/>
-        </w:rPr>
-        <w:t>0</w:t>
+        <w:t>Laptop0</w:t>
       </w:r>
     </w:p>
     <w:p>
@@ -14125,19 +14340,6 @@
     <w:p>
       <w:pPr>
         <w:pStyle w:val="ListParagraph"/>
-        <w:spacing w:line="360" w:lineRule="auto"/>
-        <w:ind w:left="1080"/>
-        <w:jc w:val="both"/>
-        <w:rPr>
-          <w:rFonts w:ascii="Times New Roman" w:hAnsi="Times New Roman" w:cs="Times New Roman"/>
-          <w:sz w:val="24"/>
-          <w:szCs w:val="24"/>
-        </w:rPr>
-      </w:pPr>
-    </w:p>
-    <w:p>
-      <w:pPr>
-        <w:pStyle w:val="ListParagraph"/>
         <w:numPr>
           <w:ilvl w:val="1"/>
           <w:numId w:val="30"/>
@@ -14172,37 +14374,7 @@
           <w:sz w:val="24"/>
           <w:szCs w:val="24"/>
         </w:rPr>
-        <w:t xml:space="preserve"> PING</w:t>
-      </w:r>
-      <w:r>
-        <w:rPr>
-          <w:rFonts w:ascii="Times New Roman" w:hAnsi="Times New Roman" w:cs="Times New Roman"/>
-          <w:b/>
-          <w:bCs/>
-          <w:sz w:val="24"/>
-          <w:szCs w:val="24"/>
-        </w:rPr>
-        <w:t xml:space="preserve"> </w:t>
-      </w:r>
-      <w:r>
-        <w:rPr>
-          <w:rFonts w:ascii="Times New Roman" w:hAnsi="Times New Roman" w:cs="Times New Roman"/>
-          <w:b/>
-          <w:bCs/>
-          <w:sz w:val="24"/>
-          <w:szCs w:val="24"/>
-        </w:rPr>
-        <w:t>Laptop</w:t>
-      </w:r>
-      <w:r>
-        <w:rPr>
-          <w:rFonts w:ascii="Times New Roman" w:hAnsi="Times New Roman" w:cs="Times New Roman"/>
-          <w:b/>
-          <w:bCs/>
-          <w:sz w:val="24"/>
-          <w:szCs w:val="24"/>
-        </w:rPr>
-        <w:t xml:space="preserve">0 </w:t>
+        <w:t xml:space="preserve"> PING Laptop0 </w:t>
       </w:r>
       <w:proofErr w:type="spellStart"/>
       <w:r>
@@ -14270,17 +14442,7 @@
           <w:sz w:val="24"/>
           <w:szCs w:val="24"/>
         </w:rPr>
-        <w:t>Laptop</w:t>
-      </w:r>
-      <w:r>
-        <w:rPr>
-          <w:rFonts w:ascii="Times New Roman" w:hAnsi="Times New Roman" w:cs="Times New Roman"/>
-          <w:b/>
-          <w:bCs/>
-          <w:sz w:val="24"/>
-          <w:szCs w:val="24"/>
-        </w:rPr>
-        <w:t>0</w:t>
+        <w:t>Laptop0</w:t>
       </w:r>
     </w:p>
     <w:p>
@@ -14502,19 +14664,6 @@
     <w:p>
       <w:pPr>
         <w:pStyle w:val="ListParagraph"/>
-        <w:spacing w:line="360" w:lineRule="auto"/>
-        <w:ind w:left="1080"/>
-        <w:jc w:val="both"/>
-        <w:rPr>
-          <w:rFonts w:ascii="Times New Roman" w:hAnsi="Times New Roman" w:cs="Times New Roman"/>
-          <w:sz w:val="24"/>
-          <w:szCs w:val="24"/>
-        </w:rPr>
-      </w:pPr>
-    </w:p>
-    <w:p>
-      <w:pPr>
-        <w:pStyle w:val="ListParagraph"/>
         <w:numPr>
           <w:ilvl w:val="1"/>
           <w:numId w:val="30"/>
@@ -14569,27 +14718,7 @@
           <w:sz w:val="24"/>
           <w:szCs w:val="24"/>
         </w:rPr>
-        <w:t xml:space="preserve"> </w:t>
-      </w:r>
-      <w:r>
-        <w:rPr>
-          <w:rFonts w:ascii="Times New Roman" w:hAnsi="Times New Roman" w:cs="Times New Roman"/>
-          <w:b/>
-          <w:bCs/>
-          <w:sz w:val="24"/>
-          <w:szCs w:val="24"/>
-        </w:rPr>
-        <w:t>Laptop</w:t>
-      </w:r>
-      <w:r>
-        <w:rPr>
-          <w:rFonts w:ascii="Times New Roman" w:hAnsi="Times New Roman" w:cs="Times New Roman"/>
-          <w:b/>
-          <w:bCs/>
-          <w:sz w:val="24"/>
-          <w:szCs w:val="24"/>
-        </w:rPr>
-        <w:t>0</w:t>
+        <w:t xml:space="preserve"> Laptop0</w:t>
       </w:r>
     </w:p>
     <w:p>
@@ -14879,27 +15008,7 @@
           <w:sz w:val="24"/>
           <w:szCs w:val="24"/>
         </w:rPr>
-        <w:t>Setting</w:t>
-      </w:r>
-      <w:r>
-        <w:rPr>
-          <w:rFonts w:ascii="Times New Roman" w:hAnsi="Times New Roman" w:cs="Times New Roman"/>
-          <w:b/>
-          <w:bCs/>
-          <w:sz w:val="24"/>
-          <w:szCs w:val="24"/>
-        </w:rPr>
-        <w:t xml:space="preserve"> PC</w:t>
-      </w:r>
-      <w:r>
-        <w:rPr>
-          <w:rFonts w:ascii="Times New Roman" w:hAnsi="Times New Roman" w:cs="Times New Roman"/>
-          <w:b/>
-          <w:bCs/>
-          <w:sz w:val="24"/>
-          <w:szCs w:val="24"/>
-        </w:rPr>
-        <w:t>1</w:t>
+        <w:t>Setting PC1</w:t>
       </w:r>
     </w:p>
     <w:p>
@@ -14927,37 +15036,7 @@
           <w:sz w:val="24"/>
           <w:szCs w:val="24"/>
         </w:rPr>
-        <w:t>Setting DHCP</w:t>
-      </w:r>
-      <w:r>
-        <w:rPr>
-          <w:rFonts w:ascii="Times New Roman" w:hAnsi="Times New Roman" w:cs="Times New Roman"/>
-          <w:b/>
-          <w:bCs/>
-          <w:sz w:val="24"/>
-          <w:szCs w:val="24"/>
-        </w:rPr>
-        <w:t xml:space="preserve"> </w:t>
-      </w:r>
-      <w:r>
-        <w:rPr>
-          <w:rFonts w:ascii="Times New Roman" w:hAnsi="Times New Roman" w:cs="Times New Roman"/>
-          <w:b/>
-          <w:bCs/>
-          <w:sz w:val="24"/>
-          <w:szCs w:val="24"/>
-        </w:rPr>
-        <w:t>PC</w:t>
-      </w:r>
-      <w:r>
-        <w:rPr>
-          <w:rFonts w:ascii="Times New Roman" w:hAnsi="Times New Roman" w:cs="Times New Roman"/>
-          <w:b/>
-          <w:bCs/>
-          <w:sz w:val="24"/>
-          <w:szCs w:val="24"/>
-        </w:rPr>
-        <w:t>1</w:t>
+        <w:t>Setting DHCP PC1</w:t>
       </w:r>
     </w:p>
     <w:p>
@@ -14993,17 +15072,7 @@
           <w:sz w:val="24"/>
           <w:szCs w:val="24"/>
         </w:rPr>
-        <w:t>PC</w:t>
-      </w:r>
-      <w:r>
-        <w:rPr>
-          <w:rFonts w:ascii="Times New Roman" w:hAnsi="Times New Roman" w:cs="Times New Roman"/>
-          <w:b/>
-          <w:bCs/>
-          <w:sz w:val="24"/>
-          <w:szCs w:val="24"/>
-        </w:rPr>
-        <w:t>1</w:t>
+        <w:t>PC1</w:t>
       </w:r>
       <w:r>
         <w:rPr>
@@ -15151,19 +15220,6 @@
     <w:p>
       <w:pPr>
         <w:pStyle w:val="ListParagraph"/>
-        <w:spacing w:line="360" w:lineRule="auto"/>
-        <w:ind w:left="1080"/>
-        <w:jc w:val="both"/>
-        <w:rPr>
-          <w:rFonts w:ascii="Times New Roman" w:hAnsi="Times New Roman" w:cs="Times New Roman"/>
-          <w:sz w:val="24"/>
-          <w:szCs w:val="24"/>
-        </w:rPr>
-      </w:pPr>
-    </w:p>
-    <w:p>
-      <w:pPr>
-        <w:pStyle w:val="ListParagraph"/>
         <w:numPr>
           <w:ilvl w:val="1"/>
           <w:numId w:val="30"/>
@@ -15199,27 +15255,7 @@
           <w:sz w:val="24"/>
           <w:szCs w:val="24"/>
         </w:rPr>
-        <w:t xml:space="preserve"> DNS</w:t>
-      </w:r>
-      <w:r>
-        <w:rPr>
-          <w:rFonts w:ascii="Times New Roman" w:hAnsi="Times New Roman" w:cs="Times New Roman"/>
-          <w:b/>
-          <w:bCs/>
-          <w:sz w:val="24"/>
-          <w:szCs w:val="24"/>
-        </w:rPr>
-        <w:t xml:space="preserve"> </w:t>
-      </w:r>
-      <w:r>
-        <w:rPr>
-          <w:rFonts w:ascii="Times New Roman" w:hAnsi="Times New Roman" w:cs="Times New Roman"/>
-          <w:b/>
-          <w:bCs/>
-          <w:sz w:val="24"/>
-          <w:szCs w:val="24"/>
-        </w:rPr>
-        <w:t>PC</w:t>
+        <w:t xml:space="preserve"> DNS PC</w:t>
       </w:r>
       <w:r>
         <w:rPr>
@@ -15397,17 +15433,7 @@
           <w:sz w:val="24"/>
           <w:szCs w:val="24"/>
         </w:rPr>
-        <w:t>churul.com</w:t>
-      </w:r>
-      <w:r>
-        <w:rPr>
-          <w:rFonts w:ascii="Times New Roman" w:hAnsi="Times New Roman" w:cs="Times New Roman"/>
-          <w:b/>
-          <w:bCs/>
-          <w:sz w:val="24"/>
-          <w:szCs w:val="24"/>
-        </w:rPr>
-        <w:t xml:space="preserve"> (</w:t>
+        <w:t>churul.com (</w:t>
       </w:r>
       <w:proofErr w:type="spellStart"/>
       <w:r>
@@ -15519,19 +15545,6 @@
     <w:p>
       <w:pPr>
         <w:pStyle w:val="ListParagraph"/>
-        <w:spacing w:line="360" w:lineRule="auto"/>
-        <w:ind w:left="1080"/>
-        <w:jc w:val="both"/>
-        <w:rPr>
-          <w:rFonts w:ascii="Times New Roman" w:hAnsi="Times New Roman" w:cs="Times New Roman"/>
-          <w:sz w:val="24"/>
-          <w:szCs w:val="24"/>
-        </w:rPr>
-      </w:pPr>
-    </w:p>
-    <w:p>
-      <w:pPr>
-        <w:pStyle w:val="ListParagraph"/>
         <w:numPr>
           <w:ilvl w:val="1"/>
           <w:numId w:val="30"/>
@@ -15566,27 +15579,7 @@
           <w:sz w:val="24"/>
           <w:szCs w:val="24"/>
         </w:rPr>
-        <w:t xml:space="preserve"> PING</w:t>
-      </w:r>
-      <w:r>
-        <w:rPr>
-          <w:rFonts w:ascii="Times New Roman" w:hAnsi="Times New Roman" w:cs="Times New Roman"/>
-          <w:b/>
-          <w:bCs/>
-          <w:sz w:val="24"/>
-          <w:szCs w:val="24"/>
-        </w:rPr>
-        <w:t xml:space="preserve"> </w:t>
-      </w:r>
-      <w:r>
-        <w:rPr>
-          <w:rFonts w:ascii="Times New Roman" w:hAnsi="Times New Roman" w:cs="Times New Roman"/>
-          <w:b/>
-          <w:bCs/>
-          <w:sz w:val="24"/>
-          <w:szCs w:val="24"/>
-        </w:rPr>
-        <w:t>PC</w:t>
+        <w:t xml:space="preserve"> PING PC</w:t>
       </w:r>
       <w:r>
         <w:rPr>
@@ -15856,19 +15849,6 @@
     <w:p>
       <w:pPr>
         <w:pStyle w:val="ListParagraph"/>
-        <w:spacing w:line="360" w:lineRule="auto"/>
-        <w:ind w:left="1080"/>
-        <w:jc w:val="both"/>
-        <w:rPr>
-          <w:rFonts w:ascii="Times New Roman" w:hAnsi="Times New Roman" w:cs="Times New Roman"/>
-          <w:sz w:val="24"/>
-          <w:szCs w:val="24"/>
-        </w:rPr>
-      </w:pPr>
-    </w:p>
-    <w:p>
-      <w:pPr>
-        <w:pStyle w:val="ListParagraph"/>
         <w:numPr>
           <w:ilvl w:val="1"/>
           <w:numId w:val="30"/>
@@ -15903,47 +15883,7 @@
           <w:sz w:val="24"/>
           <w:szCs w:val="24"/>
         </w:rPr>
-        <w:t xml:space="preserve"> PING</w:t>
-      </w:r>
-      <w:r>
-        <w:rPr>
-          <w:rFonts w:ascii="Times New Roman" w:hAnsi="Times New Roman" w:cs="Times New Roman"/>
-          <w:b/>
-          <w:bCs/>
-          <w:sz w:val="24"/>
-          <w:szCs w:val="24"/>
-        </w:rPr>
-        <w:t xml:space="preserve"> </w:t>
-      </w:r>
-      <w:r>
-        <w:rPr>
-          <w:rFonts w:ascii="Times New Roman" w:hAnsi="Times New Roman" w:cs="Times New Roman"/>
-          <w:b/>
-          <w:bCs/>
-          <w:sz w:val="24"/>
-          <w:szCs w:val="24"/>
-        </w:rPr>
-        <w:t>PC</w:t>
-      </w:r>
-      <w:r>
-        <w:rPr>
-          <w:rFonts w:ascii="Times New Roman" w:hAnsi="Times New Roman" w:cs="Times New Roman"/>
-          <w:b/>
-          <w:bCs/>
-          <w:sz w:val="24"/>
-          <w:szCs w:val="24"/>
-        </w:rPr>
-        <w:t>1</w:t>
-      </w:r>
-      <w:r>
-        <w:rPr>
-          <w:rFonts w:ascii="Times New Roman" w:hAnsi="Times New Roman" w:cs="Times New Roman"/>
-          <w:b/>
-          <w:bCs/>
-          <w:sz w:val="24"/>
-          <w:szCs w:val="24"/>
-        </w:rPr>
-        <w:t xml:space="preserve"> </w:t>
+        <w:t xml:space="preserve"> PING PC1 </w:t>
       </w:r>
       <w:proofErr w:type="spellStart"/>
       <w:r>
@@ -15965,17 +15905,7 @@
           <w:sz w:val="24"/>
           <w:szCs w:val="24"/>
         </w:rPr>
-        <w:t xml:space="preserve"> </w:t>
-      </w:r>
-      <w:r>
-        <w:rPr>
-          <w:rFonts w:ascii="Times New Roman" w:hAnsi="Times New Roman" w:cs="Times New Roman"/>
-          <w:b/>
-          <w:bCs/>
-          <w:sz w:val="24"/>
-          <w:szCs w:val="24"/>
-        </w:rPr>
-        <w:t>PC0</w:t>
+        <w:t xml:space="preserve"> PC0</w:t>
       </w:r>
     </w:p>
     <w:p>
@@ -16011,17 +15941,7 @@
           <w:sz w:val="24"/>
           <w:szCs w:val="24"/>
         </w:rPr>
-        <w:t>PC</w:t>
-      </w:r>
-      <w:r>
-        <w:rPr>
-          <w:rFonts w:ascii="Times New Roman" w:hAnsi="Times New Roman" w:cs="Times New Roman"/>
-          <w:b/>
-          <w:bCs/>
-          <w:sz w:val="24"/>
-          <w:szCs w:val="24"/>
-        </w:rPr>
-        <w:t>1</w:t>
+        <w:t>PC1</w:t>
       </w:r>
     </w:p>
     <w:p>
@@ -16217,41 +16137,8 @@
           <w:sz w:val="24"/>
           <w:szCs w:val="24"/>
         </w:rPr>
-        <w:t xml:space="preserve"> </w:t>
-      </w:r>
-      <w:r>
-        <w:rPr>
-          <w:rFonts w:ascii="Times New Roman" w:hAnsi="Times New Roman" w:cs="Times New Roman"/>
-          <w:b/>
-          <w:bCs/>
-          <w:sz w:val="24"/>
-          <w:szCs w:val="24"/>
-        </w:rPr>
-        <w:t>pc0</w:t>
-      </w:r>
-      <w:r>
-        <w:rPr>
-          <w:rFonts w:ascii="Times New Roman" w:hAnsi="Times New Roman" w:cs="Times New Roman"/>
-          <w:b/>
-          <w:bCs/>
-          <w:sz w:val="24"/>
-          <w:szCs w:val="24"/>
-        </w:rPr>
-        <w:t>)</w:t>
-      </w:r>
-    </w:p>
-    <w:p>
-      <w:pPr>
-        <w:pStyle w:val="ListParagraph"/>
-        <w:spacing w:line="360" w:lineRule="auto"/>
-        <w:ind w:left="1080"/>
-        <w:jc w:val="both"/>
-        <w:rPr>
-          <w:rFonts w:ascii="Times New Roman" w:hAnsi="Times New Roman" w:cs="Times New Roman"/>
-          <w:sz w:val="24"/>
-          <w:szCs w:val="24"/>
-        </w:rPr>
-      </w:pPr>
+        <w:t xml:space="preserve"> pc0)</w:t>
+      </w:r>
     </w:p>
     <w:p>
       <w:pPr>
@@ -16290,47 +16177,7 @@
           <w:sz w:val="24"/>
           <w:szCs w:val="24"/>
         </w:rPr>
-        <w:t xml:space="preserve"> PING</w:t>
-      </w:r>
-      <w:r>
-        <w:rPr>
-          <w:rFonts w:ascii="Times New Roman" w:hAnsi="Times New Roman" w:cs="Times New Roman"/>
-          <w:b/>
-          <w:bCs/>
-          <w:sz w:val="24"/>
-          <w:szCs w:val="24"/>
-        </w:rPr>
-        <w:t xml:space="preserve"> </w:t>
-      </w:r>
-      <w:r>
-        <w:rPr>
-          <w:rFonts w:ascii="Times New Roman" w:hAnsi="Times New Roman" w:cs="Times New Roman"/>
-          <w:b/>
-          <w:bCs/>
-          <w:sz w:val="24"/>
-          <w:szCs w:val="24"/>
-        </w:rPr>
-        <w:t>PC</w:t>
-      </w:r>
-      <w:r>
-        <w:rPr>
-          <w:rFonts w:ascii="Times New Roman" w:hAnsi="Times New Roman" w:cs="Times New Roman"/>
-          <w:b/>
-          <w:bCs/>
-          <w:sz w:val="24"/>
-          <w:szCs w:val="24"/>
-        </w:rPr>
-        <w:t>1</w:t>
-      </w:r>
-      <w:r>
-        <w:rPr>
-          <w:rFonts w:ascii="Times New Roman" w:hAnsi="Times New Roman" w:cs="Times New Roman"/>
-          <w:b/>
-          <w:bCs/>
-          <w:sz w:val="24"/>
-          <w:szCs w:val="24"/>
-        </w:rPr>
-        <w:t xml:space="preserve"> </w:t>
+        <w:t xml:space="preserve"> PING PC1 </w:t>
       </w:r>
       <w:proofErr w:type="spellStart"/>
       <w:r>
@@ -16352,17 +16199,7 @@
           <w:sz w:val="24"/>
           <w:szCs w:val="24"/>
         </w:rPr>
-        <w:t xml:space="preserve"> </w:t>
-      </w:r>
-      <w:r>
-        <w:rPr>
-          <w:rFonts w:ascii="Times New Roman" w:hAnsi="Times New Roman" w:cs="Times New Roman"/>
-          <w:b/>
-          <w:bCs/>
-          <w:sz w:val="24"/>
-          <w:szCs w:val="24"/>
-        </w:rPr>
-        <w:t>Laptop0</w:t>
+        <w:t xml:space="preserve"> Laptop0</w:t>
       </w:r>
     </w:p>
     <w:p>
@@ -16398,17 +16235,7 @@
           <w:sz w:val="24"/>
           <w:szCs w:val="24"/>
         </w:rPr>
-        <w:t>PC</w:t>
-      </w:r>
-      <w:r>
-        <w:rPr>
-          <w:rFonts w:ascii="Times New Roman" w:hAnsi="Times New Roman" w:cs="Times New Roman"/>
-          <w:b/>
-          <w:bCs/>
-          <w:sz w:val="24"/>
-          <w:szCs w:val="24"/>
-        </w:rPr>
-        <w:t>1</w:t>
+        <w:t>PC1</w:t>
       </w:r>
     </w:p>
     <w:p>
@@ -16624,31 +16451,8 @@
           <w:sz w:val="24"/>
           <w:szCs w:val="24"/>
         </w:rPr>
-        <w:t>0</w:t>
-      </w:r>
-      <w:r>
-        <w:rPr>
-          <w:rFonts w:ascii="Times New Roman" w:hAnsi="Times New Roman" w:cs="Times New Roman"/>
-          <w:b/>
-          <w:bCs/>
-          <w:sz w:val="24"/>
-          <w:szCs w:val="24"/>
-        </w:rPr>
-        <w:t>)</w:t>
-      </w:r>
-    </w:p>
-    <w:p>
-      <w:pPr>
-        <w:pStyle w:val="ListParagraph"/>
-        <w:spacing w:line="360" w:lineRule="auto"/>
-        <w:ind w:left="1080"/>
-        <w:jc w:val="both"/>
-        <w:rPr>
-          <w:rFonts w:ascii="Times New Roman" w:hAnsi="Times New Roman" w:cs="Times New Roman"/>
-          <w:sz w:val="24"/>
-          <w:szCs w:val="24"/>
-        </w:rPr>
-      </w:pPr>
+        <w:t>0)</w:t>
+      </w:r>
     </w:p>
     <w:p>
       <w:pPr>
@@ -17006,27 +16810,7 @@
           <w:sz w:val="24"/>
           <w:szCs w:val="24"/>
         </w:rPr>
-        <w:t>Setting</w:t>
-      </w:r>
-      <w:r>
-        <w:rPr>
-          <w:rFonts w:ascii="Times New Roman" w:hAnsi="Times New Roman" w:cs="Times New Roman"/>
-          <w:b/>
-          <w:bCs/>
-          <w:sz w:val="24"/>
-          <w:szCs w:val="24"/>
-        </w:rPr>
-        <w:t xml:space="preserve"> pada Laptop</w:t>
-      </w:r>
-      <w:r>
-        <w:rPr>
-          <w:rFonts w:ascii="Times New Roman" w:hAnsi="Times New Roman" w:cs="Times New Roman"/>
-          <w:b/>
-          <w:bCs/>
-          <w:sz w:val="24"/>
-          <w:szCs w:val="24"/>
-        </w:rPr>
-        <w:t>1</w:t>
+        <w:t>Setting pada Laptop1</w:t>
       </w:r>
     </w:p>
     <w:p>
@@ -17054,37 +16838,7 @@
           <w:sz w:val="24"/>
           <w:szCs w:val="24"/>
         </w:rPr>
-        <w:t>Setting Port Wireless</w:t>
-      </w:r>
-      <w:r>
-        <w:rPr>
-          <w:rFonts w:ascii="Times New Roman" w:hAnsi="Times New Roman" w:cs="Times New Roman"/>
-          <w:b/>
-          <w:bCs/>
-          <w:sz w:val="24"/>
-          <w:szCs w:val="24"/>
-        </w:rPr>
-        <w:t xml:space="preserve"> </w:t>
-      </w:r>
-      <w:r>
-        <w:rPr>
-          <w:rFonts w:ascii="Times New Roman" w:hAnsi="Times New Roman" w:cs="Times New Roman"/>
-          <w:b/>
-          <w:bCs/>
-          <w:sz w:val="24"/>
-          <w:szCs w:val="24"/>
-        </w:rPr>
-        <w:t>Laptop</w:t>
-      </w:r>
-      <w:r>
-        <w:rPr>
-          <w:rFonts w:ascii="Times New Roman" w:hAnsi="Times New Roman" w:cs="Times New Roman"/>
-          <w:b/>
-          <w:bCs/>
-          <w:sz w:val="24"/>
-          <w:szCs w:val="24"/>
-        </w:rPr>
-        <w:t>1</w:t>
+        <w:t>Setting Port Wireless Laptop1</w:t>
       </w:r>
     </w:p>
     <w:p>
@@ -17120,17 +16874,7 @@
           <w:sz w:val="24"/>
           <w:szCs w:val="24"/>
         </w:rPr>
-        <w:t>Laptop</w:t>
-      </w:r>
-      <w:r>
-        <w:rPr>
-          <w:rFonts w:ascii="Times New Roman" w:hAnsi="Times New Roman" w:cs="Times New Roman"/>
-          <w:b/>
-          <w:bCs/>
-          <w:sz w:val="24"/>
-          <w:szCs w:val="24"/>
-        </w:rPr>
-        <w:t>1</w:t>
+        <w:t>Laptop1</w:t>
       </w:r>
     </w:p>
     <w:p>
@@ -17155,7 +16899,6 @@
           <w:sz w:val="24"/>
           <w:szCs w:val="24"/>
         </w:rPr>
-        <w:lastRenderedPageBreak/>
         <w:t>Pilih</w:t>
       </w:r>
       <w:proofErr w:type="spellEnd"/>
@@ -17221,15 +16964,7 @@
           <w:sz w:val="24"/>
           <w:szCs w:val="24"/>
         </w:rPr>
-        <w:t xml:space="preserve"> laptop</w:t>
-      </w:r>
-      <w:r>
-        <w:rPr>
-          <w:rFonts w:ascii="Times New Roman" w:hAnsi="Times New Roman" w:cs="Times New Roman"/>
-          <w:sz w:val="24"/>
-          <w:szCs w:val="24"/>
-        </w:rPr>
-        <w:t>1</w:t>
+        <w:t xml:space="preserve"> laptop1</w:t>
       </w:r>
     </w:p>
     <w:p>
@@ -17250,6 +16985,7 @@
           <w:sz w:val="24"/>
           <w:szCs w:val="24"/>
         </w:rPr>
+        <w:lastRenderedPageBreak/>
         <w:t xml:space="preserve"> </w:t>
       </w:r>
       <w:r>
@@ -17605,27 +17341,7 @@
           <w:sz w:val="24"/>
           <w:szCs w:val="24"/>
         </w:rPr>
-        <w:t>Setting DHCP</w:t>
-      </w:r>
-      <w:r>
-        <w:rPr>
-          <w:rFonts w:ascii="Times New Roman" w:hAnsi="Times New Roman" w:cs="Times New Roman"/>
-          <w:b/>
-          <w:bCs/>
-          <w:sz w:val="24"/>
-          <w:szCs w:val="24"/>
-        </w:rPr>
-        <w:t xml:space="preserve"> </w:t>
-      </w:r>
-      <w:r>
-        <w:rPr>
-          <w:rFonts w:ascii="Times New Roman" w:hAnsi="Times New Roman" w:cs="Times New Roman"/>
-          <w:b/>
-          <w:bCs/>
-          <w:sz w:val="24"/>
-          <w:szCs w:val="24"/>
-        </w:rPr>
-        <w:t>Laptop</w:t>
+        <w:t>Setting DHCP Laptop</w:t>
       </w:r>
       <w:r>
         <w:rPr>
@@ -17865,19 +17581,6 @@
     <w:p>
       <w:pPr>
         <w:pStyle w:val="ListParagraph"/>
-        <w:spacing w:line="360" w:lineRule="auto"/>
-        <w:ind w:left="1080"/>
-        <w:jc w:val="both"/>
-        <w:rPr>
-          <w:rFonts w:ascii="Times New Roman" w:hAnsi="Times New Roman" w:cs="Times New Roman"/>
-          <w:sz w:val="24"/>
-          <w:szCs w:val="24"/>
-        </w:rPr>
-      </w:pPr>
-    </w:p>
-    <w:p>
-      <w:pPr>
-        <w:pStyle w:val="ListParagraph"/>
         <w:numPr>
           <w:ilvl w:val="1"/>
           <w:numId w:val="30"/>
@@ -17912,27 +17615,7 @@
           <w:sz w:val="24"/>
           <w:szCs w:val="24"/>
         </w:rPr>
-        <w:t xml:space="preserve"> DNS</w:t>
-      </w:r>
-      <w:r>
-        <w:rPr>
-          <w:rFonts w:ascii="Times New Roman" w:hAnsi="Times New Roman" w:cs="Times New Roman"/>
-          <w:b/>
-          <w:bCs/>
-          <w:sz w:val="24"/>
-          <w:szCs w:val="24"/>
-        </w:rPr>
-        <w:t xml:space="preserve"> </w:t>
-      </w:r>
-      <w:r>
-        <w:rPr>
-          <w:rFonts w:ascii="Times New Roman" w:hAnsi="Times New Roman" w:cs="Times New Roman"/>
-          <w:b/>
-          <w:bCs/>
-          <w:sz w:val="24"/>
-          <w:szCs w:val="24"/>
-        </w:rPr>
-        <w:t>Laptop</w:t>
+        <w:t xml:space="preserve"> DNS Laptop</w:t>
       </w:r>
       <w:r>
         <w:rPr>
@@ -18110,17 +17793,7 @@
           <w:sz w:val="24"/>
           <w:szCs w:val="24"/>
         </w:rPr>
-        <w:t>churul.com</w:t>
-      </w:r>
-      <w:r>
-        <w:rPr>
-          <w:rFonts w:ascii="Times New Roman" w:hAnsi="Times New Roman" w:cs="Times New Roman"/>
-          <w:b/>
-          <w:bCs/>
-          <w:sz w:val="24"/>
-          <w:szCs w:val="24"/>
-        </w:rPr>
-        <w:t xml:space="preserve"> (</w:t>
+        <w:t>churul.com (</w:t>
       </w:r>
       <w:proofErr w:type="spellStart"/>
       <w:r>
@@ -18266,27 +17939,7 @@
           <w:sz w:val="24"/>
           <w:szCs w:val="24"/>
         </w:rPr>
-        <w:t xml:space="preserve"> PING</w:t>
-      </w:r>
-      <w:r>
-        <w:rPr>
-          <w:rFonts w:ascii="Times New Roman" w:hAnsi="Times New Roman" w:cs="Times New Roman"/>
-          <w:b/>
-          <w:bCs/>
-          <w:sz w:val="24"/>
-          <w:szCs w:val="24"/>
-        </w:rPr>
-        <w:t xml:space="preserve"> </w:t>
-      </w:r>
-      <w:r>
-        <w:rPr>
-          <w:rFonts w:ascii="Times New Roman" w:hAnsi="Times New Roman" w:cs="Times New Roman"/>
-          <w:b/>
-          <w:bCs/>
-          <w:sz w:val="24"/>
-          <w:szCs w:val="24"/>
-        </w:rPr>
-        <w:t>Laptop</w:t>
+        <w:t xml:space="preserve"> PING Laptop</w:t>
       </w:r>
       <w:r>
         <w:rPr>
@@ -18443,7 +18096,6 @@
           <w:sz w:val="24"/>
           <w:szCs w:val="24"/>
         </w:rPr>
-        <w:lastRenderedPageBreak/>
         <w:t>Pilih</w:t>
       </w:r>
       <w:proofErr w:type="spellEnd"/>
@@ -18593,6 +18245,7 @@
           <w:sz w:val="24"/>
           <w:szCs w:val="24"/>
         </w:rPr>
+        <w:lastRenderedPageBreak/>
         <w:t>Tes</w:t>
       </w:r>
       <w:proofErr w:type="spellEnd"/>
@@ -18604,27 +18257,7 @@
           <w:sz w:val="24"/>
           <w:szCs w:val="24"/>
         </w:rPr>
-        <w:t xml:space="preserve"> PING</w:t>
-      </w:r>
-      <w:r>
-        <w:rPr>
-          <w:rFonts w:ascii="Times New Roman" w:hAnsi="Times New Roman" w:cs="Times New Roman"/>
-          <w:b/>
-          <w:bCs/>
-          <w:sz w:val="24"/>
-          <w:szCs w:val="24"/>
-        </w:rPr>
-        <w:t xml:space="preserve"> </w:t>
-      </w:r>
-      <w:r>
-        <w:rPr>
-          <w:rFonts w:ascii="Times New Roman" w:hAnsi="Times New Roman" w:cs="Times New Roman"/>
-          <w:b/>
-          <w:bCs/>
-          <w:sz w:val="24"/>
-          <w:szCs w:val="24"/>
-        </w:rPr>
-        <w:t>Laptop</w:t>
+        <w:t xml:space="preserve"> PING Laptop</w:t>
       </w:r>
       <w:r>
         <w:rPr>
@@ -18938,31 +18571,8 @@
           <w:sz w:val="24"/>
           <w:szCs w:val="24"/>
         </w:rPr>
-        <w:t>0</w:t>
-      </w:r>
-      <w:r>
-        <w:rPr>
-          <w:rFonts w:ascii="Times New Roman" w:hAnsi="Times New Roman" w:cs="Times New Roman"/>
-          <w:b/>
-          <w:bCs/>
-          <w:sz w:val="24"/>
-          <w:szCs w:val="24"/>
-        </w:rPr>
-        <w:t>)</w:t>
-      </w:r>
-    </w:p>
-    <w:p>
-      <w:pPr>
-        <w:pStyle w:val="ListParagraph"/>
-        <w:spacing w:line="360" w:lineRule="auto"/>
-        <w:ind w:left="1080"/>
-        <w:jc w:val="both"/>
-        <w:rPr>
-          <w:rFonts w:ascii="Times New Roman" w:hAnsi="Times New Roman" w:cs="Times New Roman"/>
-          <w:sz w:val="24"/>
-          <w:szCs w:val="24"/>
-        </w:rPr>
-      </w:pPr>
+        <w:t>0)</w:t>
+      </w:r>
     </w:p>
     <w:p>
       <w:pPr>
@@ -19001,37 +18611,7 @@
           <w:sz w:val="24"/>
           <w:szCs w:val="24"/>
         </w:rPr>
-        <w:t xml:space="preserve"> PING</w:t>
-      </w:r>
-      <w:r>
-        <w:rPr>
-          <w:rFonts w:ascii="Times New Roman" w:hAnsi="Times New Roman" w:cs="Times New Roman"/>
-          <w:b/>
-          <w:bCs/>
-          <w:sz w:val="24"/>
-          <w:szCs w:val="24"/>
-        </w:rPr>
-        <w:t xml:space="preserve"> </w:t>
-      </w:r>
-      <w:r>
-        <w:rPr>
-          <w:rFonts w:ascii="Times New Roman" w:hAnsi="Times New Roman" w:cs="Times New Roman"/>
-          <w:b/>
-          <w:bCs/>
-          <w:sz w:val="24"/>
-          <w:szCs w:val="24"/>
-        </w:rPr>
-        <w:t>Laptop1</w:t>
-      </w:r>
-      <w:r>
-        <w:rPr>
-          <w:rFonts w:ascii="Times New Roman" w:hAnsi="Times New Roman" w:cs="Times New Roman"/>
-          <w:b/>
-          <w:bCs/>
-          <w:sz w:val="24"/>
-          <w:szCs w:val="24"/>
-        </w:rPr>
-        <w:t xml:space="preserve"> </w:t>
+        <w:t xml:space="preserve"> PING Laptop1 </w:t>
       </w:r>
       <w:proofErr w:type="spellStart"/>
       <w:r>
@@ -19053,17 +18633,7 @@
           <w:sz w:val="24"/>
           <w:szCs w:val="24"/>
         </w:rPr>
-        <w:t xml:space="preserve"> </w:t>
-      </w:r>
-      <w:r>
-        <w:rPr>
-          <w:rFonts w:ascii="Times New Roman" w:hAnsi="Times New Roman" w:cs="Times New Roman"/>
-          <w:b/>
-          <w:bCs/>
-          <w:sz w:val="24"/>
-          <w:szCs w:val="24"/>
-        </w:rPr>
-        <w:t>PC0</w:t>
+        <w:t xml:space="preserve"> PC0</w:t>
       </w:r>
     </w:p>
     <w:p>
@@ -19231,27 +18801,7 @@
           <w:sz w:val="24"/>
           <w:szCs w:val="24"/>
         </w:rPr>
-        <w:t>ping 192.168.20.</w:t>
-      </w:r>
-      <w:r>
-        <w:rPr>
-          <w:rFonts w:ascii="Times New Roman" w:hAnsi="Times New Roman" w:cs="Times New Roman"/>
-          <w:b/>
-          <w:bCs/>
-          <w:sz w:val="24"/>
-          <w:szCs w:val="24"/>
-        </w:rPr>
-        <w:t>33</w:t>
-      </w:r>
-      <w:r>
-        <w:rPr>
-          <w:rFonts w:ascii="Times New Roman" w:hAnsi="Times New Roman" w:cs="Times New Roman"/>
-          <w:b/>
-          <w:bCs/>
-          <w:sz w:val="24"/>
-          <w:szCs w:val="24"/>
-        </w:rPr>
-        <w:t xml:space="preserve"> (</w:t>
+        <w:t>ping 192.168.20.33 (</w:t>
       </w:r>
       <w:proofErr w:type="spellStart"/>
       <w:r>
@@ -19295,41 +18845,8 @@
           <w:sz w:val="24"/>
           <w:szCs w:val="24"/>
         </w:rPr>
-        <w:t xml:space="preserve"> </w:t>
-      </w:r>
-      <w:r>
-        <w:rPr>
-          <w:rFonts w:ascii="Times New Roman" w:hAnsi="Times New Roman" w:cs="Times New Roman"/>
-          <w:b/>
-          <w:bCs/>
-          <w:sz w:val="24"/>
-          <w:szCs w:val="24"/>
-        </w:rPr>
-        <w:t>pc0</w:t>
-      </w:r>
-      <w:r>
-        <w:rPr>
-          <w:rFonts w:ascii="Times New Roman" w:hAnsi="Times New Roman" w:cs="Times New Roman"/>
-          <w:b/>
-          <w:bCs/>
-          <w:sz w:val="24"/>
-          <w:szCs w:val="24"/>
-        </w:rPr>
-        <w:t>)</w:t>
-      </w:r>
-    </w:p>
-    <w:p>
-      <w:pPr>
-        <w:pStyle w:val="ListParagraph"/>
-        <w:spacing w:line="360" w:lineRule="auto"/>
-        <w:ind w:left="1080"/>
-        <w:jc w:val="both"/>
-        <w:rPr>
-          <w:rFonts w:ascii="Times New Roman" w:hAnsi="Times New Roman" w:cs="Times New Roman"/>
-          <w:sz w:val="24"/>
-          <w:szCs w:val="24"/>
-        </w:rPr>
-      </w:pPr>
+        <w:t xml:space="preserve"> pc0)</w:t>
+      </w:r>
     </w:p>
     <w:p>
       <w:pPr>
@@ -19388,17 +18905,7 @@
           <w:sz w:val="24"/>
           <w:szCs w:val="24"/>
         </w:rPr>
-        <w:t xml:space="preserve"> </w:t>
-      </w:r>
-      <w:r>
-        <w:rPr>
-          <w:rFonts w:ascii="Times New Roman" w:hAnsi="Times New Roman" w:cs="Times New Roman"/>
-          <w:b/>
-          <w:bCs/>
-          <w:sz w:val="24"/>
-          <w:szCs w:val="24"/>
-        </w:rPr>
-        <w:t>Laptop</w:t>
+        <w:t xml:space="preserve"> Laptop</w:t>
       </w:r>
       <w:r>
         <w:rPr>
@@ -20042,6 +19549,92 @@
     </w:lvl>
   </w:abstractNum>
   <w:abstractNum w:abstractNumId="4" w15:restartNumberingAfterBreak="0">
+    <w:nsid w:val="0DD841B0"/>
+    <w:multiLevelType w:val="hybridMultilevel"/>
+    <w:tmpl w:val="A3FED44C"/>
+    <w:lvl w:ilvl="0" w:tplc="3809000F">
+      <w:start w:val="1"/>
+      <w:numFmt w:val="decimal"/>
+      <w:lvlText w:val="%1."/>
+      <w:lvlJc w:val="left"/>
+      <w:pPr>
+        <w:ind w:left="360" w:hanging="360"/>
+      </w:pPr>
+    </w:lvl>
+    <w:lvl w:ilvl="1" w:tplc="38090019" w:tentative="1">
+      <w:start w:val="1"/>
+      <w:numFmt w:val="lowerLetter"/>
+      <w:lvlText w:val="%2."/>
+      <w:lvlJc w:val="left"/>
+      <w:pPr>
+        <w:ind w:left="1080" w:hanging="360"/>
+      </w:pPr>
+    </w:lvl>
+    <w:lvl w:ilvl="2" w:tplc="3809001B" w:tentative="1">
+      <w:start w:val="1"/>
+      <w:numFmt w:val="lowerRoman"/>
+      <w:lvlText w:val="%3."/>
+      <w:lvlJc w:val="right"/>
+      <w:pPr>
+        <w:ind w:left="1800" w:hanging="180"/>
+      </w:pPr>
+    </w:lvl>
+    <w:lvl w:ilvl="3" w:tplc="3809000F" w:tentative="1">
+      <w:start w:val="1"/>
+      <w:numFmt w:val="decimal"/>
+      <w:lvlText w:val="%4."/>
+      <w:lvlJc w:val="left"/>
+      <w:pPr>
+        <w:ind w:left="2520" w:hanging="360"/>
+      </w:pPr>
+    </w:lvl>
+    <w:lvl w:ilvl="4" w:tplc="38090019" w:tentative="1">
+      <w:start w:val="1"/>
+      <w:numFmt w:val="lowerLetter"/>
+      <w:lvlText w:val="%5."/>
+      <w:lvlJc w:val="left"/>
+      <w:pPr>
+        <w:ind w:left="3240" w:hanging="360"/>
+      </w:pPr>
+    </w:lvl>
+    <w:lvl w:ilvl="5" w:tplc="3809001B" w:tentative="1">
+      <w:start w:val="1"/>
+      <w:numFmt w:val="lowerRoman"/>
+      <w:lvlText w:val="%6."/>
+      <w:lvlJc w:val="right"/>
+      <w:pPr>
+        <w:ind w:left="3960" w:hanging="180"/>
+      </w:pPr>
+    </w:lvl>
+    <w:lvl w:ilvl="6" w:tplc="3809000F" w:tentative="1">
+      <w:start w:val="1"/>
+      <w:numFmt w:val="decimal"/>
+      <w:lvlText w:val="%7."/>
+      <w:lvlJc w:val="left"/>
+      <w:pPr>
+        <w:ind w:left="4680" w:hanging="360"/>
+      </w:pPr>
+    </w:lvl>
+    <w:lvl w:ilvl="7" w:tplc="38090019" w:tentative="1">
+      <w:start w:val="1"/>
+      <w:numFmt w:val="lowerLetter"/>
+      <w:lvlText w:val="%8."/>
+      <w:lvlJc w:val="left"/>
+      <w:pPr>
+        <w:ind w:left="5400" w:hanging="360"/>
+      </w:pPr>
+    </w:lvl>
+    <w:lvl w:ilvl="8" w:tplc="3809001B" w:tentative="1">
+      <w:start w:val="1"/>
+      <w:numFmt w:val="lowerRoman"/>
+      <w:lvlText w:val="%9."/>
+      <w:lvlJc w:val="right"/>
+      <w:pPr>
+        <w:ind w:left="6120" w:hanging="180"/>
+      </w:pPr>
+    </w:lvl>
+  </w:abstractNum>
+  <w:abstractNum w:abstractNumId="5" w15:restartNumberingAfterBreak="0">
     <w:nsid w:val="1264332A"/>
     <w:multiLevelType w:val="hybridMultilevel"/>
     <w:tmpl w:val="20DE2A28"/>
@@ -20127,7 +19720,7 @@
       </w:pPr>
     </w:lvl>
   </w:abstractNum>
-  <w:abstractNum w:abstractNumId="5" w15:restartNumberingAfterBreak="0">
+  <w:abstractNum w:abstractNumId="6" w15:restartNumberingAfterBreak="0">
     <w:nsid w:val="14634DB7"/>
     <w:multiLevelType w:val="hybridMultilevel"/>
     <w:tmpl w:val="1A349B3E"/>
@@ -20217,7 +19810,7 @@
       </w:pPr>
     </w:lvl>
   </w:abstractNum>
-  <w:abstractNum w:abstractNumId="6" w15:restartNumberingAfterBreak="0">
+  <w:abstractNum w:abstractNumId="7" w15:restartNumberingAfterBreak="0">
     <w:nsid w:val="1DAC7FD4"/>
     <w:multiLevelType w:val="hybridMultilevel"/>
     <w:tmpl w:val="A3601046"/>
@@ -20310,7 +19903,7 @@
       </w:pPr>
     </w:lvl>
   </w:abstractNum>
-  <w:abstractNum w:abstractNumId="7" w15:restartNumberingAfterBreak="0">
+  <w:abstractNum w:abstractNumId="8" w15:restartNumberingAfterBreak="0">
     <w:nsid w:val="20C01E8C"/>
     <w:multiLevelType w:val="hybridMultilevel"/>
     <w:tmpl w:val="CEF06AAC"/>
@@ -20405,7 +19998,7 @@
       </w:pPr>
     </w:lvl>
   </w:abstractNum>
-  <w:abstractNum w:abstractNumId="8" w15:restartNumberingAfterBreak="0">
+  <w:abstractNum w:abstractNumId="9" w15:restartNumberingAfterBreak="0">
     <w:nsid w:val="28602A64"/>
     <w:multiLevelType w:val="hybridMultilevel"/>
     <w:tmpl w:val="84B6D528"/>
@@ -20495,7 +20088,7 @@
       </w:pPr>
     </w:lvl>
   </w:abstractNum>
-  <w:abstractNum w:abstractNumId="9" w15:restartNumberingAfterBreak="0">
+  <w:abstractNum w:abstractNumId="10" w15:restartNumberingAfterBreak="0">
     <w:nsid w:val="29030496"/>
     <w:multiLevelType w:val="hybridMultilevel"/>
     <w:tmpl w:val="52B412A8"/>
@@ -20585,7 +20178,7 @@
       </w:pPr>
     </w:lvl>
   </w:abstractNum>
-  <w:abstractNum w:abstractNumId="10" w15:restartNumberingAfterBreak="0">
+  <w:abstractNum w:abstractNumId="11" w15:restartNumberingAfterBreak="0">
     <w:nsid w:val="2CB3129C"/>
     <w:multiLevelType w:val="hybridMultilevel"/>
     <w:tmpl w:val="2826BD74"/>
@@ -20602,7 +20195,7 @@
         <w:bCs w:val="0"/>
       </w:rPr>
     </w:lvl>
-    <w:lvl w:ilvl="1" w:tplc="FFFFFFFF" w:tentative="1">
+    <w:lvl w:ilvl="1" w:tplc="FFFFFFFF">
       <w:start w:val="1"/>
       <w:numFmt w:val="lowerLetter"/>
       <w:lvlText w:val="%2."/>
@@ -20611,7 +20204,7 @@
         <w:ind w:left="1440" w:hanging="360"/>
       </w:pPr>
     </w:lvl>
-    <w:lvl w:ilvl="2" w:tplc="FFFFFFFF" w:tentative="1">
+    <w:lvl w:ilvl="2" w:tplc="FFFFFFFF">
       <w:start w:val="1"/>
       <w:numFmt w:val="lowerRoman"/>
       <w:lvlText w:val="%3."/>
@@ -20675,7 +20268,7 @@
       </w:pPr>
     </w:lvl>
   </w:abstractNum>
-  <w:abstractNum w:abstractNumId="11" w15:restartNumberingAfterBreak="0">
+  <w:abstractNum w:abstractNumId="12" w15:restartNumberingAfterBreak="0">
     <w:nsid w:val="30D222F1"/>
     <w:multiLevelType w:val="hybridMultilevel"/>
     <w:tmpl w:val="3BD4BACC"/>
@@ -20764,7 +20357,7 @@
       </w:pPr>
     </w:lvl>
   </w:abstractNum>
-  <w:abstractNum w:abstractNumId="12" w15:restartNumberingAfterBreak="0">
+  <w:abstractNum w:abstractNumId="13" w15:restartNumberingAfterBreak="0">
     <w:nsid w:val="340139EE"/>
     <w:multiLevelType w:val="hybridMultilevel"/>
     <w:tmpl w:val="52B412A8"/>
@@ -20854,7 +20447,7 @@
       </w:pPr>
     </w:lvl>
   </w:abstractNum>
-  <w:abstractNum w:abstractNumId="13" w15:restartNumberingAfterBreak="0">
+  <w:abstractNum w:abstractNumId="14" w15:restartNumberingAfterBreak="0">
     <w:nsid w:val="3BD80708"/>
     <w:multiLevelType w:val="hybridMultilevel"/>
     <w:tmpl w:val="5A18D7E2"/>
@@ -20943,7 +20536,7 @@
       </w:pPr>
     </w:lvl>
   </w:abstractNum>
-  <w:abstractNum w:abstractNumId="14" w15:restartNumberingAfterBreak="0">
+  <w:abstractNum w:abstractNumId="15" w15:restartNumberingAfterBreak="0">
     <w:nsid w:val="3C997271"/>
     <w:multiLevelType w:val="hybridMultilevel"/>
     <w:tmpl w:val="E3B2CF6E"/>
@@ -21042,7 +20635,7 @@
       </w:pPr>
     </w:lvl>
   </w:abstractNum>
-  <w:abstractNum w:abstractNumId="15" w15:restartNumberingAfterBreak="0">
+  <w:abstractNum w:abstractNumId="16" w15:restartNumberingAfterBreak="0">
     <w:nsid w:val="3CEE3438"/>
     <w:multiLevelType w:val="hybridMultilevel"/>
     <w:tmpl w:val="B9EE895A"/>
@@ -21133,7 +20726,7 @@
       </w:pPr>
     </w:lvl>
   </w:abstractNum>
-  <w:abstractNum w:abstractNumId="16" w15:restartNumberingAfterBreak="0">
+  <w:abstractNum w:abstractNumId="17" w15:restartNumberingAfterBreak="0">
     <w:nsid w:val="419067BC"/>
     <w:multiLevelType w:val="hybridMultilevel"/>
     <w:tmpl w:val="D70A1CCA"/>
@@ -21219,7 +20812,7 @@
       </w:pPr>
     </w:lvl>
   </w:abstractNum>
-  <w:abstractNum w:abstractNumId="17" w15:restartNumberingAfterBreak="0">
+  <w:abstractNum w:abstractNumId="18" w15:restartNumberingAfterBreak="0">
     <w:nsid w:val="42045429"/>
     <w:multiLevelType w:val="hybridMultilevel"/>
     <w:tmpl w:val="AFD05220"/>
@@ -21309,7 +20902,7 @@
       </w:pPr>
     </w:lvl>
   </w:abstractNum>
-  <w:abstractNum w:abstractNumId="18" w15:restartNumberingAfterBreak="0">
+  <w:abstractNum w:abstractNumId="19" w15:restartNumberingAfterBreak="0">
     <w:nsid w:val="4A4E69D6"/>
     <w:multiLevelType w:val="hybridMultilevel"/>
     <w:tmpl w:val="9D041E9E"/>
@@ -21399,7 +20992,7 @@
       </w:pPr>
     </w:lvl>
   </w:abstractNum>
-  <w:abstractNum w:abstractNumId="19" w15:restartNumberingAfterBreak="0">
+  <w:abstractNum w:abstractNumId="20" w15:restartNumberingAfterBreak="0">
     <w:nsid w:val="4D4E7E18"/>
     <w:multiLevelType w:val="hybridMultilevel"/>
     <w:tmpl w:val="29AACE58"/>
@@ -21494,7 +21087,7 @@
       </w:pPr>
     </w:lvl>
   </w:abstractNum>
-  <w:abstractNum w:abstractNumId="20" w15:restartNumberingAfterBreak="0">
+  <w:abstractNum w:abstractNumId="21" w15:restartNumberingAfterBreak="0">
     <w:nsid w:val="52AD71A4"/>
     <w:multiLevelType w:val="hybridMultilevel"/>
     <w:tmpl w:val="F01864F8"/>
@@ -21580,7 +21173,7 @@
       </w:pPr>
     </w:lvl>
   </w:abstractNum>
-  <w:abstractNum w:abstractNumId="21" w15:restartNumberingAfterBreak="0">
+  <w:abstractNum w:abstractNumId="22" w15:restartNumberingAfterBreak="0">
     <w:nsid w:val="54AB6FD4"/>
     <w:multiLevelType w:val="hybridMultilevel"/>
     <w:tmpl w:val="4CDE4A6C"/>
@@ -21670,7 +21263,7 @@
       </w:pPr>
     </w:lvl>
   </w:abstractNum>
-  <w:abstractNum w:abstractNumId="22" w15:restartNumberingAfterBreak="0">
+  <w:abstractNum w:abstractNumId="23" w15:restartNumberingAfterBreak="0">
     <w:nsid w:val="58D107F5"/>
     <w:multiLevelType w:val="hybridMultilevel"/>
     <w:tmpl w:val="FED4B666"/>
@@ -21783,7 +21376,7 @@
       </w:rPr>
     </w:lvl>
   </w:abstractNum>
-  <w:abstractNum w:abstractNumId="23" w15:restartNumberingAfterBreak="0">
+  <w:abstractNum w:abstractNumId="24" w15:restartNumberingAfterBreak="0">
     <w:nsid w:val="5ED9039B"/>
     <w:multiLevelType w:val="hybridMultilevel"/>
     <w:tmpl w:val="20747CE0"/>
@@ -21873,7 +21466,7 @@
       </w:pPr>
     </w:lvl>
   </w:abstractNum>
-  <w:abstractNum w:abstractNumId="24" w15:restartNumberingAfterBreak="0">
+  <w:abstractNum w:abstractNumId="25" w15:restartNumberingAfterBreak="0">
     <w:nsid w:val="5F923BC9"/>
     <w:multiLevelType w:val="hybridMultilevel"/>
     <w:tmpl w:val="9D041E9E"/>
@@ -21963,7 +21556,7 @@
       </w:pPr>
     </w:lvl>
   </w:abstractNum>
-  <w:abstractNum w:abstractNumId="25" w15:restartNumberingAfterBreak="0">
+  <w:abstractNum w:abstractNumId="26" w15:restartNumberingAfterBreak="0">
     <w:nsid w:val="76961B3A"/>
     <w:multiLevelType w:val="hybridMultilevel"/>
     <w:tmpl w:val="B11612FE"/>
@@ -22053,7 +21646,7 @@
       </w:pPr>
     </w:lvl>
   </w:abstractNum>
-  <w:abstractNum w:abstractNumId="26" w15:restartNumberingAfterBreak="0">
+  <w:abstractNum w:abstractNumId="27" w15:restartNumberingAfterBreak="0">
     <w:nsid w:val="76D93520"/>
     <w:multiLevelType w:val="hybridMultilevel"/>
     <w:tmpl w:val="3162D46C"/>
@@ -22143,7 +21736,7 @@
       </w:pPr>
     </w:lvl>
   </w:abstractNum>
-  <w:abstractNum w:abstractNumId="27" w15:restartNumberingAfterBreak="0">
+  <w:abstractNum w:abstractNumId="28" w15:restartNumberingAfterBreak="0">
     <w:nsid w:val="7AF85165"/>
     <w:multiLevelType w:val="hybridMultilevel"/>
     <w:tmpl w:val="B11612FE"/>
@@ -22233,7 +21826,7 @@
       </w:pPr>
     </w:lvl>
   </w:abstractNum>
-  <w:abstractNum w:abstractNumId="28" w15:restartNumberingAfterBreak="0">
+  <w:abstractNum w:abstractNumId="29" w15:restartNumberingAfterBreak="0">
     <w:nsid w:val="7C482B65"/>
     <w:multiLevelType w:val="hybridMultilevel"/>
     <w:tmpl w:val="1B1AF376"/>
@@ -22346,7 +21939,7 @@
       </w:rPr>
     </w:lvl>
   </w:abstractNum>
-  <w:abstractNum w:abstractNumId="29" w15:restartNumberingAfterBreak="0">
+  <w:abstractNum w:abstractNumId="30" w15:restartNumberingAfterBreak="0">
     <w:nsid w:val="7DEB795C"/>
     <w:multiLevelType w:val="hybridMultilevel"/>
     <w:tmpl w:val="20747CE0"/>
@@ -22437,52 +22030,52 @@
     </w:lvl>
   </w:abstractNum>
   <w:num w:numId="1" w16cid:durableId="1024093235">
+    <w:abstractNumId w:val="7"/>
+  </w:num>
+  <w:num w:numId="2" w16cid:durableId="1468234020">
+    <w:abstractNumId w:val="14"/>
+  </w:num>
+  <w:num w:numId="3" w16cid:durableId="955599979">
+    <w:abstractNumId w:val="23"/>
+  </w:num>
+  <w:num w:numId="4" w16cid:durableId="2034112499">
+    <w:abstractNumId w:val="29"/>
+  </w:num>
+  <w:num w:numId="5" w16cid:durableId="1800955618">
+    <w:abstractNumId w:val="18"/>
+  </w:num>
+  <w:num w:numId="6" w16cid:durableId="1329989627">
+    <w:abstractNumId w:val="21"/>
+  </w:num>
+  <w:num w:numId="7" w16cid:durableId="112479537">
+    <w:abstractNumId w:val="9"/>
+  </w:num>
+  <w:num w:numId="8" w16cid:durableId="922763450">
+    <w:abstractNumId w:val="24"/>
+  </w:num>
+  <w:num w:numId="9" w16cid:durableId="1320965101">
+    <w:abstractNumId w:val="27"/>
+  </w:num>
+  <w:num w:numId="10" w16cid:durableId="2016804955">
+    <w:abstractNumId w:val="22"/>
+  </w:num>
+  <w:num w:numId="11" w16cid:durableId="1317146982">
+    <w:abstractNumId w:val="8"/>
+  </w:num>
+  <w:num w:numId="12" w16cid:durableId="312374622">
+    <w:abstractNumId w:val="30"/>
+  </w:num>
+  <w:num w:numId="13" w16cid:durableId="831261627">
     <w:abstractNumId w:val="6"/>
   </w:num>
-  <w:num w:numId="2" w16cid:durableId="1468234020">
-    <w:abstractNumId w:val="13"/>
-  </w:num>
-  <w:num w:numId="3" w16cid:durableId="955599979">
-    <w:abstractNumId w:val="22"/>
-  </w:num>
-  <w:num w:numId="4" w16cid:durableId="2034112499">
-    <w:abstractNumId w:val="28"/>
-  </w:num>
-  <w:num w:numId="5" w16cid:durableId="1800955618">
+  <w:num w:numId="14" w16cid:durableId="434133759">
     <w:abstractNumId w:val="17"/>
   </w:num>
-  <w:num w:numId="6" w16cid:durableId="1329989627">
-    <w:abstractNumId w:val="20"/>
-  </w:num>
-  <w:num w:numId="7" w16cid:durableId="112479537">
-    <w:abstractNumId w:val="8"/>
-  </w:num>
-  <w:num w:numId="8" w16cid:durableId="922763450">
-    <w:abstractNumId w:val="23"/>
-  </w:num>
-  <w:num w:numId="9" w16cid:durableId="1320965101">
-    <w:abstractNumId w:val="26"/>
-  </w:num>
-  <w:num w:numId="10" w16cid:durableId="2016804955">
-    <w:abstractNumId w:val="21"/>
-  </w:num>
-  <w:num w:numId="11" w16cid:durableId="1317146982">
-    <w:abstractNumId w:val="7"/>
-  </w:num>
-  <w:num w:numId="12" w16cid:durableId="312374622">
-    <w:abstractNumId w:val="29"/>
-  </w:num>
-  <w:num w:numId="13" w16cid:durableId="831261627">
+  <w:num w:numId="15" w16cid:durableId="1276716381">
     <w:abstractNumId w:val="5"/>
   </w:num>
-  <w:num w:numId="14" w16cid:durableId="434133759">
-    <w:abstractNumId w:val="16"/>
-  </w:num>
-  <w:num w:numId="15" w16cid:durableId="1276716381">
-    <w:abstractNumId w:val="4"/>
-  </w:num>
   <w:num w:numId="16" w16cid:durableId="1729301982">
-    <w:abstractNumId w:val="11"/>
+    <w:abstractNumId w:val="12"/>
   </w:num>
   <w:num w:numId="17" w16cid:durableId="1735883930">
     <w:abstractNumId w:val="3"/>
@@ -22491,31 +22084,31 @@
     <w:abstractNumId w:val="2"/>
   </w:num>
   <w:num w:numId="19" w16cid:durableId="405154820">
-    <w:abstractNumId w:val="15"/>
+    <w:abstractNumId w:val="16"/>
   </w:num>
   <w:num w:numId="20" w16cid:durableId="686055586">
+    <w:abstractNumId w:val="20"/>
+  </w:num>
+  <w:num w:numId="21" w16cid:durableId="801001613">
+    <w:abstractNumId w:val="28"/>
+  </w:num>
+  <w:num w:numId="22" w16cid:durableId="926040876">
+    <w:abstractNumId w:val="13"/>
+  </w:num>
+  <w:num w:numId="23" w16cid:durableId="1785884861">
+    <w:abstractNumId w:val="25"/>
+  </w:num>
+  <w:num w:numId="24" w16cid:durableId="1182628401">
+    <w:abstractNumId w:val="26"/>
+  </w:num>
+  <w:num w:numId="25" w16cid:durableId="307321011">
+    <w:abstractNumId w:val="10"/>
+  </w:num>
+  <w:num w:numId="26" w16cid:durableId="299696458">
     <w:abstractNumId w:val="19"/>
   </w:num>
-  <w:num w:numId="21" w16cid:durableId="801001613">
-    <w:abstractNumId w:val="27"/>
-  </w:num>
-  <w:num w:numId="22" w16cid:durableId="926040876">
-    <w:abstractNumId w:val="12"/>
-  </w:num>
-  <w:num w:numId="23" w16cid:durableId="1785884861">
-    <w:abstractNumId w:val="24"/>
-  </w:num>
-  <w:num w:numId="24" w16cid:durableId="1182628401">
-    <w:abstractNumId w:val="25"/>
-  </w:num>
-  <w:num w:numId="25" w16cid:durableId="307321011">
-    <w:abstractNumId w:val="9"/>
-  </w:num>
-  <w:num w:numId="26" w16cid:durableId="299696458">
-    <w:abstractNumId w:val="18"/>
-  </w:num>
   <w:num w:numId="27" w16cid:durableId="197208377">
-    <w:abstractNumId w:val="10"/>
+    <w:abstractNumId w:val="11"/>
   </w:num>
   <w:num w:numId="28" w16cid:durableId="2025092323">
     <w:abstractNumId w:val="0"/>
@@ -22524,7 +22117,10 @@
     <w:abstractNumId w:val="1"/>
   </w:num>
   <w:num w:numId="30" w16cid:durableId="148251147">
-    <w:abstractNumId w:val="14"/>
+    <w:abstractNumId w:val="15"/>
+  </w:num>
+  <w:num w:numId="31" w16cid:durableId="1122500724">
+    <w:abstractNumId w:val="4"/>
   </w:num>
 </w:numbering>
 </file>

</xml_diff>